<commit_message>
File System Secuirty in Windows
</commit_message>
<xml_diff>
--- a/COMP_7024_Operating_Systems_Security_and_Development_19230448_Coursework_1_Part_1.docx
+++ b/COMP_7024_Operating_Systems_Security_and_Development_19230448_Coursework_1_Part_1.docx
@@ -651,6 +651,290 @@
         </w:rPr>
         <w:t xml:space="preserve">In contrast to these security mechanisms, Microsoft has recently added a number of additional capabilities to the Windows 10 OS to adequately secure the file system. </w:t>
       </w:r>
+      <w:r>
+        <w:rPr>
+          <w:rFonts w:ascii="Times New Roman" w:hAnsi="Times New Roman" w:cs="Times New Roman"/>
+          <w:sz w:val="32"/>
+          <w:szCs w:val="32"/>
+          <w:lang w:val="en-US"/>
+        </w:rPr>
+        <w:t xml:space="preserve">They consist of Credential Guard, </w:t>
+      </w:r>
+      <w:r>
+        <w:rPr>
+          <w:rFonts w:ascii="Times New Roman" w:hAnsi="Times New Roman" w:cs="Times New Roman"/>
+          <w:sz w:val="32"/>
+          <w:szCs w:val="32"/>
+          <w:lang w:val="en-US"/>
+        </w:rPr>
+        <w:lastRenderedPageBreak/>
+        <w:t xml:space="preserve">Device Guard, and Secure Boot. Malicious </w:t>
+      </w:r>
+      <w:proofErr w:type="spellStart"/>
+      <w:r>
+        <w:rPr>
+          <w:rFonts w:ascii="Times New Roman" w:hAnsi="Times New Roman" w:cs="Times New Roman"/>
+          <w:sz w:val="32"/>
+          <w:szCs w:val="32"/>
+          <w:lang w:val="en-US"/>
+        </w:rPr>
+        <w:t>programmes</w:t>
+      </w:r>
+      <w:proofErr w:type="spellEnd"/>
+      <w:r>
+        <w:rPr>
+          <w:rFonts w:ascii="Times New Roman" w:hAnsi="Times New Roman" w:cs="Times New Roman"/>
+          <w:sz w:val="32"/>
+          <w:szCs w:val="32"/>
+          <w:lang w:val="en-US"/>
+        </w:rPr>
+        <w:t xml:space="preserve"> cannot load during the startup process thanks to a technology called Safe Boot. Administrators have the option to limit which </w:t>
+      </w:r>
+      <w:proofErr w:type="spellStart"/>
+      <w:r>
+        <w:rPr>
+          <w:rFonts w:ascii="Times New Roman" w:hAnsi="Times New Roman" w:cs="Times New Roman"/>
+          <w:sz w:val="32"/>
+          <w:szCs w:val="32"/>
+          <w:lang w:val="en-US"/>
+        </w:rPr>
+        <w:t>programmes</w:t>
+      </w:r>
+      <w:proofErr w:type="spellEnd"/>
+      <w:r>
+        <w:rPr>
+          <w:rFonts w:ascii="Times New Roman" w:hAnsi="Times New Roman" w:cs="Times New Roman"/>
+          <w:sz w:val="32"/>
+          <w:szCs w:val="32"/>
+          <w:lang w:val="en-US"/>
+        </w:rPr>
+        <w:t xml:space="preserve"> can be run on a device thanks to Device Guard.</w:t>
+      </w:r>
+      <w:r>
+        <w:rPr>
+          <w:rFonts w:ascii="Times New Roman" w:hAnsi="Times New Roman" w:cs="Times New Roman"/>
+          <w:sz w:val="32"/>
+          <w:szCs w:val="32"/>
+          <w:lang w:val="en-US"/>
+        </w:rPr>
+        <w:t xml:space="preserve"> </w:t>
+      </w:r>
+      <w:r>
+        <w:rPr>
+          <w:rFonts w:ascii="Times New Roman" w:hAnsi="Times New Roman" w:cs="Times New Roman"/>
+          <w:sz w:val="32"/>
+          <w:szCs w:val="32"/>
+          <w:lang w:val="en-US"/>
+        </w:rPr>
+        <w:t>Credential Guard, which isolates user credentials from hostile attackers, offers a last degree of safety. It secures and isolates the sensitive data it keeps, making it impossible for hackers to access them.</w:t>
+      </w:r>
+    </w:p>
+    <w:p>
+      <w:pPr>
+        <w:rPr>
+          <w:rFonts w:ascii="Times New Roman" w:hAnsi="Times New Roman" w:cs="Times New Roman"/>
+          <w:sz w:val="32"/>
+          <w:szCs w:val="32"/>
+          <w:lang w:val="en-US"/>
+        </w:rPr>
+      </w:pPr>
+    </w:p>
+    <w:p>
+      <w:pPr>
+        <w:rPr>
+          <w:rFonts w:ascii="Times New Roman" w:hAnsi="Times New Roman" w:cs="Times New Roman"/>
+          <w:sz w:val="32"/>
+          <w:szCs w:val="32"/>
+          <w:lang w:val="en-US"/>
+        </w:rPr>
+      </w:pPr>
+      <w:r>
+        <w:rPr>
+          <w:rFonts w:ascii="Times New Roman" w:hAnsi="Times New Roman" w:cs="Times New Roman"/>
+          <w:sz w:val="32"/>
+          <w:szCs w:val="32"/>
+          <w:lang w:val="en-US"/>
+        </w:rPr>
+        <w:t>To further improve the security of their file systems, new security measures have been added to subsequent versions of Windows 10. On Windows, these features consist of Secure Boot, Device Guard, and Credential Guard.</w:t>
+      </w:r>
+    </w:p>
+    <w:p>
+      <w:pPr>
+        <w:rPr>
+          <w:rFonts w:ascii="Times New Roman" w:hAnsi="Times New Roman" w:cs="Times New Roman"/>
+          <w:sz w:val="32"/>
+          <w:szCs w:val="32"/>
+          <w:lang w:val="en-US"/>
+        </w:rPr>
+      </w:pPr>
+      <w:r>
+        <w:rPr>
+          <w:rFonts w:ascii="Times New Roman" w:hAnsi="Times New Roman" w:cs="Times New Roman"/>
+          <w:sz w:val="32"/>
+          <w:szCs w:val="32"/>
+          <w:lang w:val="en-US"/>
+        </w:rPr>
+        <w:t xml:space="preserve">By ensuring that only </w:t>
+      </w:r>
+      <w:proofErr w:type="spellStart"/>
+      <w:r>
+        <w:rPr>
+          <w:rFonts w:ascii="Times New Roman" w:hAnsi="Times New Roman" w:cs="Times New Roman"/>
+          <w:sz w:val="32"/>
+          <w:szCs w:val="32"/>
+          <w:lang w:val="en-US"/>
+        </w:rPr>
+        <w:t>authorised</w:t>
+      </w:r>
+      <w:proofErr w:type="spellEnd"/>
+      <w:r>
+        <w:rPr>
+          <w:rFonts w:ascii="Times New Roman" w:hAnsi="Times New Roman" w:cs="Times New Roman"/>
+          <w:sz w:val="32"/>
+          <w:szCs w:val="32"/>
+          <w:lang w:val="en-US"/>
+        </w:rPr>
+        <w:t xml:space="preserve"> kernels are booted during the boot process for Windows, Secure Boot prevents malicious malware from loading. Administrators can limit which applications can run on a device with Device Guard. By separating user credentials from hostile actors, Credential Guard adds an extra degree of security.</w:t>
+      </w:r>
+      <w:r>
+        <w:rPr>
+          <w:rFonts w:ascii="Times New Roman" w:hAnsi="Times New Roman" w:cs="Times New Roman"/>
+          <w:sz w:val="32"/>
+          <w:szCs w:val="32"/>
+          <w:lang w:val="en-US"/>
+        </w:rPr>
+        <w:t xml:space="preserve"> </w:t>
+      </w:r>
+      <w:r>
+        <w:rPr>
+          <w:rFonts w:ascii="Times New Roman" w:hAnsi="Times New Roman" w:cs="Times New Roman"/>
+          <w:sz w:val="32"/>
+          <w:szCs w:val="32"/>
+          <w:lang w:val="en-US"/>
+        </w:rPr>
+        <w:t xml:space="preserve">Device Guard, a feature supported by Windows 10, protects your device from harmful </w:t>
+      </w:r>
+      <w:proofErr w:type="spellStart"/>
+      <w:r>
+        <w:rPr>
+          <w:rFonts w:ascii="Times New Roman" w:hAnsi="Times New Roman" w:cs="Times New Roman"/>
+          <w:sz w:val="32"/>
+          <w:szCs w:val="32"/>
+          <w:lang w:val="en-US"/>
+        </w:rPr>
+        <w:t>programmes</w:t>
+      </w:r>
+      <w:proofErr w:type="spellEnd"/>
+      <w:r>
+        <w:rPr>
+          <w:rFonts w:ascii="Times New Roman" w:hAnsi="Times New Roman" w:cs="Times New Roman"/>
+          <w:sz w:val="32"/>
+          <w:szCs w:val="32"/>
+          <w:lang w:val="en-US"/>
+        </w:rPr>
+        <w:t xml:space="preserve"> by stopping it from running on the device. Credential Guard is an additional feature that aids in preventing device theft of sensitive credentials.</w:t>
+      </w:r>
+    </w:p>
+    <w:p>
+      <w:pPr>
+        <w:rPr>
+          <w:rFonts w:ascii="Times New Roman" w:hAnsi="Times New Roman" w:cs="Times New Roman"/>
+          <w:sz w:val="32"/>
+          <w:szCs w:val="32"/>
+          <w:lang w:val="en-US"/>
+        </w:rPr>
+      </w:pPr>
+      <w:r>
+        <w:rPr>
+          <w:rFonts w:ascii="Times New Roman" w:hAnsi="Times New Roman" w:cs="Times New Roman"/>
+          <w:sz w:val="32"/>
+          <w:szCs w:val="32"/>
+          <w:lang w:val="en-US"/>
+        </w:rPr>
+        <w:t>A number of security improvements have been made to the most recent version of Windows 10 to help safeguard your device from harmful software. A more thorough threat protection system, including real-time protection, automated updates, enhanced security software, and a secure processor, has been added to Windows Security. User account control, BitLocker</w:t>
+      </w:r>
+      <w:r>
+        <w:rPr>
+          <w:rFonts w:ascii="Times New Roman" w:hAnsi="Times New Roman" w:cs="Times New Roman"/>
+          <w:sz w:val="32"/>
+          <w:szCs w:val="32"/>
+          <w:lang w:val="en-US"/>
+        </w:rPr>
+        <w:t xml:space="preserve">, </w:t>
+      </w:r>
+      <w:r>
+        <w:rPr>
+          <w:rFonts w:ascii="Times New Roman" w:hAnsi="Times New Roman" w:cs="Times New Roman"/>
+          <w:sz w:val="32"/>
+          <w:szCs w:val="32"/>
+          <w:lang w:val="en-US"/>
+        </w:rPr>
+        <w:t xml:space="preserve">firewall and network security, secure boot and Exploit Guard are </w:t>
+      </w:r>
+      <w:r>
+        <w:rPr>
+          <w:rFonts w:ascii="Times New Roman" w:hAnsi="Times New Roman" w:cs="Times New Roman"/>
+          <w:sz w:val="32"/>
+          <w:szCs w:val="32"/>
+          <w:lang w:val="en-US"/>
+        </w:rPr>
+        <w:t>some</w:t>
+      </w:r>
+      <w:r>
+        <w:rPr>
+          <w:rFonts w:ascii="Times New Roman" w:hAnsi="Times New Roman" w:cs="Times New Roman"/>
+          <w:sz w:val="32"/>
+          <w:szCs w:val="32"/>
+          <w:lang w:val="en-US"/>
+        </w:rPr>
+        <w:t xml:space="preserve"> </w:t>
+      </w:r>
+      <w:r>
+        <w:rPr>
+          <w:rFonts w:ascii="Times New Roman" w:hAnsi="Times New Roman" w:cs="Times New Roman"/>
+          <w:sz w:val="32"/>
+          <w:szCs w:val="32"/>
+          <w:lang w:val="en-US"/>
+        </w:rPr>
+        <w:t>additional</w:t>
+      </w:r>
+      <w:r>
+        <w:rPr>
+          <w:rFonts w:ascii="Times New Roman" w:hAnsi="Times New Roman" w:cs="Times New Roman"/>
+          <w:sz w:val="32"/>
+          <w:szCs w:val="32"/>
+          <w:lang w:val="en-US"/>
+        </w:rPr>
+        <w:t xml:space="preserve"> </w:t>
+      </w:r>
+      <w:r>
+        <w:rPr>
+          <w:rFonts w:ascii="Times New Roman" w:hAnsi="Times New Roman" w:cs="Times New Roman"/>
+          <w:sz w:val="32"/>
+          <w:szCs w:val="32"/>
+          <w:lang w:val="en-US"/>
+        </w:rPr>
+        <w:t>we get in</w:t>
+      </w:r>
+      <w:r>
+        <w:rPr>
+          <w:rFonts w:ascii="Times New Roman" w:hAnsi="Times New Roman" w:cs="Times New Roman"/>
+          <w:sz w:val="32"/>
+          <w:szCs w:val="32"/>
+          <w:lang w:val="en-US"/>
+        </w:rPr>
+        <w:t xml:space="preserve"> Windows 10.</w:t>
+      </w:r>
+    </w:p>
+    <w:p>
+      <w:pPr>
+        <w:rPr>
+          <w:rFonts w:ascii="Times New Roman" w:hAnsi="Times New Roman" w:cs="Times New Roman"/>
+          <w:sz w:val="32"/>
+          <w:szCs w:val="32"/>
+          <w:lang w:val="en-US"/>
+        </w:rPr>
+      </w:pPr>
     </w:p>
     <w:p>
       <w:pPr>

</xml_diff>

<commit_message>
Windows File System security - references
</commit_message>
<xml_diff>
--- a/COMP_7024_Operating_Systems_Security_and_Development_19230448_Coursework_1_Part_1.docx
+++ b/COMP_7024_Operating_Systems_Security_and_Development_19230448_Coursework_1_Part_1.docx
@@ -935,6 +935,91 @@
           <w:lang w:val="en-US"/>
         </w:rPr>
       </w:pPr>
+    </w:p>
+    <w:p>
+      <w:pPr>
+        <w:rPr>
+          <w:rFonts w:ascii="Times New Roman" w:hAnsi="Times New Roman" w:cs="Times New Roman"/>
+          <w:sz w:val="32"/>
+          <w:szCs w:val="32"/>
+          <w:lang w:val="en-US"/>
+        </w:rPr>
+      </w:pPr>
+      <w:r>
+        <w:rPr>
+          <w:rFonts w:ascii="Times New Roman" w:hAnsi="Times New Roman" w:cs="Times New Roman"/>
+          <w:sz w:val="32"/>
+          <w:szCs w:val="32"/>
+          <w:lang w:val="en-US"/>
+        </w:rPr>
+        <w:t>References:</w:t>
+      </w:r>
+    </w:p>
+    <w:p>
+      <w:pPr>
+        <w:rPr>
+          <w:rFonts w:ascii="Times New Roman" w:hAnsi="Times New Roman" w:cs="Times New Roman"/>
+          <w:sz w:val="32"/>
+          <w:szCs w:val="32"/>
+          <w:lang w:val="en-US"/>
+        </w:rPr>
+      </w:pPr>
+      <w:hyperlink r:id="rId6" w:history="1">
+        <w:r>
+          <w:rPr>
+            <w:rStyle w:val="Hyperlink"/>
+            <w:rFonts w:ascii="Times New Roman" w:hAnsi="Times New Roman" w:cs="Times New Roman"/>
+            <w:sz w:val="32"/>
+            <w:szCs w:val="32"/>
+            <w:lang w:val="en-US"/>
+          </w:rPr>
+          <w:t>https://learn.microsoft.com/en-GB/troubleshoot/windows-client/backup-and-storage/fat-hpfs-and-ntfs-file-systems</w:t>
+        </w:r>
+      </w:hyperlink>
+    </w:p>
+    <w:p>
+      <w:pPr>
+        <w:rPr>
+          <w:rFonts w:ascii="Times New Roman" w:hAnsi="Times New Roman" w:cs="Times New Roman"/>
+          <w:sz w:val="32"/>
+          <w:szCs w:val="32"/>
+          <w:lang w:val="en-US"/>
+        </w:rPr>
+      </w:pPr>
+      <w:hyperlink r:id="rId7" w:history="1">
+        <w:r>
+          <w:rPr>
+            <w:rStyle w:val="Hyperlink"/>
+            <w:rFonts w:ascii="Times New Roman" w:hAnsi="Times New Roman" w:cs="Times New Roman"/>
+            <w:sz w:val="32"/>
+            <w:szCs w:val="32"/>
+            <w:lang w:val="en-US"/>
+          </w:rPr>
+          <w:t>https://learn.microsoft.com/en-us/windows/security/identity-protection/credential-guard/credential-guard-manage</w:t>
+        </w:r>
+      </w:hyperlink>
+    </w:p>
+    <w:p>
+      <w:pPr>
+        <w:rPr>
+          <w:rFonts w:ascii="Times New Roman" w:hAnsi="Times New Roman" w:cs="Times New Roman"/>
+          <w:sz w:val="32"/>
+          <w:szCs w:val="32"/>
+          <w:lang w:val="en-US"/>
+        </w:rPr>
+      </w:pPr>
+      <w:hyperlink r:id="rId8" w:history="1">
+        <w:r>
+          <w:rPr>
+            <w:rStyle w:val="Hyperlink"/>
+            <w:rFonts w:ascii="Times New Roman" w:hAnsi="Times New Roman" w:cs="Times New Roman"/>
+            <w:sz w:val="32"/>
+            <w:szCs w:val="32"/>
+            <w:lang w:val="en-US"/>
+          </w:rPr>
+          <w:t>https://techcommunity.microsoft.com/t5/windows-hardware-certification/driver-compatibility-with-device-guard-in-windows-10/ba-p/364865</w:t>
+        </w:r>
+      </w:hyperlink>
     </w:p>
     <w:p>
       <w:pPr>
@@ -1490,6 +1575,29 @@
       <w:contextualSpacing/>
     </w:pPr>
   </w:style>
+  <w:style w:type="character" w:styleId="Hyperlink">
+    <w:name w:val="Hyperlink"/>
+    <w:basedOn w:val="DefaultParagraphFont"/>
+    <w:uiPriority w:val="99"/>
+    <w:unhideWhenUsed/>
+    <w:rsid w:val="00EF594F"/>
+    <w:rPr>
+      <w:color w:val="0563C1" w:themeColor="hyperlink"/>
+      <w:u w:val="single"/>
+    </w:rPr>
+  </w:style>
+  <w:style w:type="character" w:styleId="UnresolvedMention">
+    <w:name w:val="Unresolved Mention"/>
+    <w:basedOn w:val="DefaultParagraphFont"/>
+    <w:uiPriority w:val="99"/>
+    <w:semiHidden/>
+    <w:unhideWhenUsed/>
+    <w:rsid w:val="00EF594F"/>
+    <w:rPr>
+      <w:color w:val="605E5C"/>
+      <w:shd w:val="clear" w:color="auto" w:fill="E1DFDD"/>
+    </w:rPr>
+  </w:style>
 </w:styles>
 </file>
 
@@ -1786,4 +1894,16 @@
     </a:ext>
   </a:extLst>
 </a:theme>
+</file>
+
+<file path=customXml/item1.xml><?xml version="1.0" encoding="utf-8"?>
+<b:Sources xmlns:b="http://schemas.openxmlformats.org/officeDocument/2006/bibliography" xmlns="http://schemas.openxmlformats.org/officeDocument/2006/bibliography" SelectedStyle="\APASixthEditionOfficeOnline.xsl" StyleName="APA" Version="6"/>
+</file>
+
+<file path=customXml/itemProps1.xml><?xml version="1.0" encoding="utf-8"?>
+<ds:datastoreItem xmlns:ds="http://schemas.openxmlformats.org/officeDocument/2006/customXml" ds:itemID="{2C931B8D-0E57-4C26-B23C-4E6B6ECBC04D}">
+  <ds:schemaRefs>
+    <ds:schemaRef ds:uri="http://schemas.openxmlformats.org/officeDocument/2006/bibliography"/>
+  </ds:schemaRefs>
+</ds:datastoreItem>
 </file>
</xml_diff>

<commit_message>
Few edits, Permissions and Auditing added
</commit_message>
<xml_diff>
--- a/COMP_7024_Operating_Systems_Security_and_Development_19230448_Coursework_1_Part_1.docx
+++ b/COMP_7024_Operating_Systems_Security_and_Development_19230448_Coursework_1_Part_1.docx
@@ -922,7 +922,8 @@
       </w:r>
       <w:r>
         <w:rPr>
-          <w:rFonts w:ascii="Arial" w:hAnsi="Arial" w:cs="Arial"/>
+          <w:rFonts w:ascii="Arial" w:eastAsia="Times New Roman" w:hAnsi="Arial" w:cs="Arial"/>
+          <w:color w:val="000000"/>
           <w:sz w:val="28"/>
           <w:szCs w:val="28"/>
           <w:lang w:eastAsia="en-GB"/>
@@ -937,6 +938,15 @@
           <w:lang w:eastAsia="en-GB"/>
         </w:rPr>
         <w:fldChar w:fldCharType="end"/>
+      </w:r>
+      <w:r>
+        <w:rPr>
+          <w:rFonts w:ascii="Arial" w:eastAsia="Times New Roman" w:hAnsi="Arial" w:cs="Arial"/>
+          <w:color w:val="000000"/>
+          <w:sz w:val="28"/>
+          <w:szCs w:val="28"/>
+          <w:lang w:eastAsia="en-GB"/>
+        </w:rPr>
       </w:r>
       <w:r>
         <w:rPr>
@@ -1302,22 +1312,200 @@
       <w:r>
         <w:rPr>
           <w:rFonts w:ascii="Arial" w:eastAsia="Times New Roman" w:hAnsi="Arial" w:cs="Arial"/>
-          <w:b/>
-          <w:bCs/>
-          <w:sz w:val="28"/>
-          <w:szCs w:val="28"/>
-          <w:lang w:eastAsia="en-GB"/>
-        </w:rPr>
-        <w:t>BitLocker</w:t>
-      </w:r>
-      <w:r>
-        <w:rPr>
-          <w:rFonts w:ascii="Arial" w:eastAsia="Times New Roman" w:hAnsi="Arial" w:cs="Arial"/>
-          <w:sz w:val="28"/>
-          <w:szCs w:val="28"/>
-          <w:lang w:eastAsia="en-GB"/>
-        </w:rPr>
-        <w:t xml:space="preserve"> was released with Windows Vista in 2007. It is a full-disk encryption capability that safeguards data on the hard drive using advanced encryption. BitLocker was initially offered in Windows Vista and Windows 7's Ultimate and Enterprise versions, as well as in the Pro and Enterprise editions of Windows 8 and 8.1. It is currently accessible in Windows 10, Windows 11, Windows Server 2008 and Pro’s, Enterprise, and Education editions </w:t>
+          <w:sz w:val="28"/>
+          <w:szCs w:val="28"/>
+          <w:lang w:eastAsia="en-GB"/>
+        </w:rPr>
+        <w:t>In 2007 BitLocker was released</w:t>
+      </w:r>
+      <w:r>
+        <w:rPr>
+          <w:rFonts w:ascii="Arial" w:eastAsia="Times New Roman" w:hAnsi="Arial" w:cs="Arial"/>
+          <w:sz w:val="28"/>
+          <w:szCs w:val="28"/>
+          <w:lang w:eastAsia="en-GB"/>
+        </w:rPr>
+        <w:t xml:space="preserve">. It </w:t>
+      </w:r>
+      <w:r>
+        <w:rPr>
+          <w:rFonts w:ascii="Arial" w:eastAsia="Times New Roman" w:hAnsi="Arial" w:cs="Arial"/>
+          <w:sz w:val="28"/>
+          <w:szCs w:val="28"/>
+          <w:lang w:eastAsia="en-GB"/>
+        </w:rPr>
+        <w:t>has</w:t>
+      </w:r>
+      <w:r>
+        <w:rPr>
+          <w:rFonts w:ascii="Arial" w:eastAsia="Times New Roman" w:hAnsi="Arial" w:cs="Arial"/>
+          <w:sz w:val="28"/>
+          <w:szCs w:val="28"/>
+          <w:lang w:eastAsia="en-GB"/>
+        </w:rPr>
+        <w:t xml:space="preserve"> full-disk encryption capability that </w:t>
+      </w:r>
+      <w:r>
+        <w:rPr>
+          <w:rFonts w:ascii="Arial" w:eastAsia="Times New Roman" w:hAnsi="Arial" w:cs="Arial"/>
+          <w:sz w:val="28"/>
+          <w:szCs w:val="28"/>
+          <w:lang w:eastAsia="en-GB"/>
+        </w:rPr>
+        <w:t>protects data with encryption. It was Introduced in</w:t>
+      </w:r>
+      <w:r>
+        <w:rPr>
+          <w:rFonts w:ascii="Arial" w:eastAsia="Times New Roman" w:hAnsi="Arial" w:cs="Arial"/>
+          <w:sz w:val="28"/>
+          <w:szCs w:val="28"/>
+          <w:lang w:eastAsia="en-GB"/>
+        </w:rPr>
+        <w:t xml:space="preserve"> Windows Enterprise versions</w:t>
+      </w:r>
+      <w:r>
+        <w:rPr>
+          <w:rFonts w:ascii="Arial" w:eastAsia="Times New Roman" w:hAnsi="Arial" w:cs="Arial"/>
+          <w:sz w:val="28"/>
+          <w:szCs w:val="28"/>
+          <w:lang w:eastAsia="en-GB"/>
+        </w:rPr>
+        <w:t xml:space="preserve">, </w:t>
+      </w:r>
+      <w:r>
+        <w:rPr>
+          <w:rFonts w:ascii="Arial" w:eastAsia="Times New Roman" w:hAnsi="Arial" w:cs="Arial"/>
+          <w:sz w:val="28"/>
+          <w:szCs w:val="28"/>
+          <w:lang w:eastAsia="en-GB"/>
+        </w:rPr>
+        <w:t>Vista</w:t>
+      </w:r>
+      <w:r>
+        <w:rPr>
+          <w:rFonts w:ascii="Arial" w:eastAsia="Times New Roman" w:hAnsi="Arial" w:cs="Arial"/>
+          <w:sz w:val="28"/>
+          <w:szCs w:val="28"/>
+          <w:lang w:eastAsia="en-GB"/>
+        </w:rPr>
+        <w:t xml:space="preserve">, </w:t>
+      </w:r>
+      <w:r>
+        <w:rPr>
+          <w:rFonts w:ascii="Arial" w:eastAsia="Times New Roman" w:hAnsi="Arial" w:cs="Arial"/>
+          <w:sz w:val="28"/>
+          <w:szCs w:val="28"/>
+          <w:lang w:eastAsia="en-GB"/>
+        </w:rPr>
+        <w:t>7 Ultimate</w:t>
+      </w:r>
+      <w:r>
+        <w:rPr>
+          <w:rFonts w:ascii="Arial" w:eastAsia="Times New Roman" w:hAnsi="Arial" w:cs="Arial"/>
+          <w:sz w:val="28"/>
+          <w:szCs w:val="28"/>
+          <w:lang w:eastAsia="en-GB"/>
+        </w:rPr>
+        <w:t xml:space="preserve">, </w:t>
+      </w:r>
+      <w:r>
+        <w:rPr>
+          <w:rFonts w:ascii="Arial" w:eastAsia="Times New Roman" w:hAnsi="Arial" w:cs="Arial"/>
+          <w:sz w:val="28"/>
+          <w:szCs w:val="28"/>
+          <w:lang w:eastAsia="en-GB"/>
+        </w:rPr>
+        <w:t xml:space="preserve">Pro and Enterprise editions of Windows 8 and 8.1. </w:t>
+      </w:r>
+      <w:r>
+        <w:rPr>
+          <w:rFonts w:ascii="Arial" w:eastAsia="Times New Roman" w:hAnsi="Arial" w:cs="Arial"/>
+          <w:sz w:val="28"/>
+          <w:szCs w:val="28"/>
+          <w:lang w:eastAsia="en-GB"/>
+        </w:rPr>
+        <w:t>But now available in</w:t>
+      </w:r>
+      <w:r>
+        <w:rPr>
+          <w:rFonts w:ascii="Arial" w:eastAsia="Times New Roman" w:hAnsi="Arial" w:cs="Arial"/>
+          <w:sz w:val="28"/>
+          <w:szCs w:val="28"/>
+          <w:lang w:eastAsia="en-GB"/>
+        </w:rPr>
+        <w:t xml:space="preserve"> Windows Server 2008</w:t>
+      </w:r>
+      <w:r>
+        <w:rPr>
+          <w:rFonts w:ascii="Arial" w:eastAsia="Times New Roman" w:hAnsi="Arial" w:cs="Arial"/>
+          <w:sz w:val="28"/>
+          <w:szCs w:val="28"/>
+          <w:lang w:eastAsia="en-GB"/>
+        </w:rPr>
+        <w:t xml:space="preserve">, </w:t>
+      </w:r>
+      <w:r>
+        <w:rPr>
+          <w:rFonts w:ascii="Arial" w:eastAsia="Times New Roman" w:hAnsi="Arial" w:cs="Arial"/>
+          <w:sz w:val="28"/>
+          <w:szCs w:val="28"/>
+          <w:lang w:eastAsia="en-GB"/>
+        </w:rPr>
+        <w:t>Windows 10</w:t>
+      </w:r>
+      <w:r>
+        <w:rPr>
+          <w:rFonts w:ascii="Arial" w:eastAsia="Times New Roman" w:hAnsi="Arial" w:cs="Arial"/>
+          <w:sz w:val="28"/>
+          <w:szCs w:val="28"/>
+          <w:lang w:eastAsia="en-GB"/>
+        </w:rPr>
+        <w:t xml:space="preserve"> &amp;</w:t>
+      </w:r>
+      <w:r>
+        <w:rPr>
+          <w:rFonts w:ascii="Arial" w:eastAsia="Times New Roman" w:hAnsi="Arial" w:cs="Arial"/>
+          <w:sz w:val="28"/>
+          <w:szCs w:val="28"/>
+          <w:lang w:eastAsia="en-GB"/>
+        </w:rPr>
+        <w:t>11, and Pro’s, E</w:t>
+      </w:r>
+      <w:r>
+        <w:rPr>
+          <w:rFonts w:ascii="Arial" w:eastAsia="Times New Roman" w:hAnsi="Arial" w:cs="Arial"/>
+          <w:sz w:val="28"/>
+          <w:szCs w:val="28"/>
+          <w:lang w:eastAsia="en-GB"/>
+        </w:rPr>
+        <w:t>ducation</w:t>
+      </w:r>
+      <w:r>
+        <w:rPr>
+          <w:rFonts w:ascii="Arial" w:eastAsia="Times New Roman" w:hAnsi="Arial" w:cs="Arial"/>
+          <w:sz w:val="28"/>
+          <w:szCs w:val="28"/>
+          <w:lang w:eastAsia="en-GB"/>
+        </w:rPr>
+        <w:t>, and E</w:t>
+      </w:r>
+      <w:r>
+        <w:rPr>
+          <w:rFonts w:ascii="Arial" w:eastAsia="Times New Roman" w:hAnsi="Arial" w:cs="Arial"/>
+          <w:sz w:val="28"/>
+          <w:szCs w:val="28"/>
+          <w:lang w:eastAsia="en-GB"/>
+        </w:rPr>
+        <w:t>nterprise</w:t>
+      </w:r>
+      <w:r>
+        <w:rPr>
+          <w:rFonts w:ascii="Arial" w:eastAsia="Times New Roman" w:hAnsi="Arial" w:cs="Arial"/>
+          <w:sz w:val="28"/>
+          <w:szCs w:val="28"/>
+          <w:lang w:eastAsia="en-GB"/>
+        </w:rPr>
+        <w:t xml:space="preserve"> editions </w:t>
       </w:r>
       <w:r>
         <w:rPr>
@@ -1392,54 +1580,25 @@
           <w:szCs w:val="28"/>
           <w:lang w:eastAsia="en-GB"/>
         </w:rPr>
-        <w:t>BitLocker provides a number of features, such as managing</w:t>
-      </w:r>
-      <w:r>
-        <w:rPr>
-          <w:rFonts w:ascii="Arial" w:eastAsia="Times New Roman" w:hAnsi="Arial" w:cs="Arial"/>
-          <w:sz w:val="28"/>
-          <w:szCs w:val="28"/>
-          <w:lang w:eastAsia="en-GB"/>
-        </w:rPr>
-        <w:t xml:space="preserve"> </w:t>
-      </w:r>
-      <w:r>
-        <w:rPr>
-          <w:rFonts w:ascii="Arial" w:eastAsia="Times New Roman" w:hAnsi="Arial" w:cs="Arial"/>
-          <w:sz w:val="28"/>
-          <w:szCs w:val="28"/>
-          <w:lang w:eastAsia="en-GB"/>
-        </w:rPr>
-        <w:t>-</w:t>
-      </w:r>
-      <w:r>
-        <w:rPr>
-          <w:rFonts w:ascii="Arial" w:eastAsia="Times New Roman" w:hAnsi="Arial" w:cs="Arial"/>
-          <w:sz w:val="28"/>
-          <w:szCs w:val="28"/>
-          <w:lang w:eastAsia="en-GB"/>
-        </w:rPr>
-        <w:t xml:space="preserve"> </w:t>
-      </w:r>
-      <w:proofErr w:type="spellStart"/>
-      <w:r>
-        <w:rPr>
-          <w:rFonts w:ascii="Arial" w:eastAsia="Times New Roman" w:hAnsi="Arial" w:cs="Arial"/>
-          <w:sz w:val="28"/>
-          <w:szCs w:val="28"/>
-          <w:lang w:eastAsia="en-GB"/>
-        </w:rPr>
-        <w:t>bde</w:t>
-      </w:r>
-      <w:proofErr w:type="spellEnd"/>
-      <w:r>
-        <w:rPr>
-          <w:rFonts w:ascii="Arial" w:eastAsia="Times New Roman" w:hAnsi="Arial" w:cs="Arial"/>
-          <w:sz w:val="28"/>
-          <w:szCs w:val="28"/>
-          <w:lang w:eastAsia="en-GB"/>
-        </w:rPr>
-        <w:t xml:space="preserve">, which can be used to control various elements of the encryption, Device encryption, which encrypts the entire file system, and both asymmetric and symmetric encryption methods. A special recovery key or a Microsoft account is required to access your data from an encrypted file system and for encrypting or decrypting data </w:t>
+        <w:t xml:space="preserve">BitLocker </w:t>
+      </w:r>
+      <w:r>
+        <w:rPr>
+          <w:rFonts w:ascii="Arial" w:eastAsia="Times New Roman" w:hAnsi="Arial" w:cs="Arial"/>
+          <w:sz w:val="28"/>
+          <w:szCs w:val="28"/>
+          <w:lang w:eastAsia="en-GB"/>
+        </w:rPr>
+        <w:t>encrypts the whole file system using strong encryption</w:t>
+      </w:r>
+      <w:r>
+        <w:rPr>
+          <w:rFonts w:ascii="Arial" w:eastAsia="Times New Roman" w:hAnsi="Arial" w:cs="Arial"/>
+          <w:sz w:val="28"/>
+          <w:szCs w:val="28"/>
+          <w:lang w:eastAsia="en-GB"/>
+        </w:rPr>
+        <w:t xml:space="preserve">. A special recovery key or a Microsoft account is required to access your data from an encrypted file system </w:t>
       </w:r>
       <w:r>
         <w:rPr>
@@ -1514,7 +1673,88 @@
           <w:szCs w:val="28"/>
           <w:lang w:eastAsia="en-GB"/>
         </w:rPr>
-        <w:t xml:space="preserve">Microsoft has consistently enhanced BitLocker's security over time. For instance, Microsoft added support for Automatic Device Encryption in 2020, enabling users to secure devices automatically. Even if the device is lost or stolen, this feature aids in data protection. Microsoft also increased support for management tools and provided support for the most recent encryption techniques </w:t>
+        <w:t xml:space="preserve">In 2020, </w:t>
+      </w:r>
+      <w:r>
+        <w:rPr>
+          <w:rFonts w:ascii="Arial" w:eastAsia="Times New Roman" w:hAnsi="Arial" w:cs="Arial"/>
+          <w:sz w:val="28"/>
+          <w:szCs w:val="28"/>
+          <w:lang w:eastAsia="en-GB"/>
+        </w:rPr>
+        <w:t>Microsoft added support for Automatic Device Encryption, enabling users to secure devices automatically</w:t>
+      </w:r>
+      <w:r>
+        <w:rPr>
+          <w:rFonts w:ascii="Arial" w:eastAsia="Times New Roman" w:hAnsi="Arial" w:cs="Arial"/>
+          <w:sz w:val="28"/>
+          <w:szCs w:val="28"/>
+          <w:lang w:eastAsia="en-GB"/>
+        </w:rPr>
+        <w:t>,</w:t>
+      </w:r>
+      <w:r>
+        <w:rPr>
+          <w:rFonts w:ascii="Arial" w:eastAsia="Times New Roman" w:hAnsi="Arial" w:cs="Arial"/>
+          <w:sz w:val="28"/>
+          <w:szCs w:val="28"/>
+          <w:lang w:eastAsia="en-GB"/>
+        </w:rPr>
+        <w:t xml:space="preserve"> if the device is lost or stolen. </w:t>
+      </w:r>
+      <w:r>
+        <w:rPr>
+          <w:rFonts w:ascii="Arial" w:eastAsia="Times New Roman" w:hAnsi="Arial" w:cs="Arial"/>
+          <w:sz w:val="28"/>
+          <w:szCs w:val="28"/>
+          <w:lang w:eastAsia="en-GB"/>
+        </w:rPr>
+        <w:t>Also added</w:t>
+      </w:r>
+      <w:r>
+        <w:rPr>
+          <w:rFonts w:ascii="Arial" w:eastAsia="Times New Roman" w:hAnsi="Arial" w:cs="Arial"/>
+          <w:sz w:val="28"/>
+          <w:szCs w:val="28"/>
+          <w:lang w:eastAsia="en-GB"/>
+        </w:rPr>
+        <w:t xml:space="preserve"> support for management tools and</w:t>
+      </w:r>
+      <w:r>
+        <w:rPr>
+          <w:rFonts w:ascii="Arial" w:eastAsia="Times New Roman" w:hAnsi="Arial" w:cs="Arial"/>
+          <w:sz w:val="28"/>
+          <w:szCs w:val="28"/>
+          <w:lang w:eastAsia="en-GB"/>
+        </w:rPr>
+        <w:t xml:space="preserve"> </w:t>
+      </w:r>
+      <w:r>
+        <w:rPr>
+          <w:rFonts w:ascii="Arial" w:eastAsia="Times New Roman" w:hAnsi="Arial" w:cs="Arial"/>
+          <w:sz w:val="28"/>
+          <w:szCs w:val="28"/>
+          <w:lang w:eastAsia="en-GB"/>
+        </w:rPr>
+        <w:t xml:space="preserve">for recent encryption </w:t>
+      </w:r>
+      <w:r>
+        <w:rPr>
+          <w:rFonts w:ascii="Arial" w:eastAsia="Times New Roman" w:hAnsi="Arial" w:cs="Arial"/>
+          <w:sz w:val="28"/>
+          <w:szCs w:val="28"/>
+          <w:lang w:eastAsia="en-GB"/>
+        </w:rPr>
+        <w:t>methods</w:t>
+      </w:r>
+      <w:r>
+        <w:rPr>
+          <w:rFonts w:ascii="Arial" w:eastAsia="Times New Roman" w:hAnsi="Arial" w:cs="Arial"/>
+          <w:sz w:val="28"/>
+          <w:szCs w:val="28"/>
+          <w:lang w:eastAsia="en-GB"/>
+        </w:rPr>
+        <w:t xml:space="preserve"> </w:t>
       </w:r>
       <w:r>
         <w:rPr>
@@ -1589,6 +1829,50 @@
         </w:rPr>
         <w:tab/>
       </w:r>
+    </w:p>
+    <w:p>
+      <w:pPr>
+        <w:spacing w:before="240" w:after="240" w:line="240" w:lineRule="auto"/>
+        <w:rPr>
+          <w:rFonts w:ascii="Arial" w:eastAsia="Times New Roman" w:hAnsi="Arial" w:cs="Arial"/>
+          <w:sz w:val="24"/>
+          <w:szCs w:val="24"/>
+          <w:lang w:eastAsia="en-GB"/>
+        </w:rPr>
+      </w:pPr>
+    </w:p>
+    <w:p>
+      <w:pPr>
+        <w:spacing w:before="240" w:after="240" w:line="240" w:lineRule="auto"/>
+        <w:rPr>
+          <w:rFonts w:ascii="Arial" w:eastAsia="Times New Roman" w:hAnsi="Arial" w:cs="Arial"/>
+          <w:sz w:val="24"/>
+          <w:szCs w:val="24"/>
+          <w:lang w:eastAsia="en-GB"/>
+        </w:rPr>
+      </w:pPr>
+    </w:p>
+    <w:p>
+      <w:pPr>
+        <w:spacing w:before="240" w:after="240" w:line="240" w:lineRule="auto"/>
+        <w:rPr>
+          <w:rFonts w:ascii="Arial" w:eastAsia="Times New Roman" w:hAnsi="Arial" w:cs="Arial"/>
+          <w:sz w:val="24"/>
+          <w:szCs w:val="24"/>
+          <w:lang w:eastAsia="en-GB"/>
+        </w:rPr>
+      </w:pPr>
+    </w:p>
+    <w:p>
+      <w:pPr>
+        <w:spacing w:before="240" w:after="240" w:line="240" w:lineRule="auto"/>
+        <w:rPr>
+          <w:rFonts w:ascii="Arial" w:eastAsia="Times New Roman" w:hAnsi="Arial" w:cs="Arial"/>
+          <w:sz w:val="24"/>
+          <w:szCs w:val="24"/>
+          <w:lang w:eastAsia="en-GB"/>
+        </w:rPr>
+      </w:pPr>
     </w:p>
     <w:p>
       <w:pPr>
@@ -1713,7 +1997,47 @@
           <w:szCs w:val="28"/>
           <w:lang w:eastAsia="en-GB"/>
         </w:rPr>
-        <w:t xml:space="preserve"> on NTFS is provided via Access control lists (ACLs), discretionary access control (DAC), and obligatory access controls. Based on user or group permissions, administrators can grant or prohibit access to files and directories using ACLs</w:t>
+        <w:t xml:space="preserve"> on NTFS is provided </w:t>
+      </w:r>
+      <w:r>
+        <w:rPr>
+          <w:rFonts w:ascii="Arial" w:eastAsia="Times New Roman" w:hAnsi="Arial" w:cs="Arial"/>
+          <w:color w:val="000000"/>
+          <w:sz w:val="28"/>
+          <w:szCs w:val="28"/>
+          <w:lang w:eastAsia="en-GB"/>
+        </w:rPr>
+        <w:t>by</w:t>
+      </w:r>
+      <w:r>
+        <w:rPr>
+          <w:rFonts w:ascii="Arial" w:eastAsia="Times New Roman" w:hAnsi="Arial" w:cs="Arial"/>
+          <w:color w:val="000000"/>
+          <w:sz w:val="28"/>
+          <w:szCs w:val="28"/>
+          <w:lang w:eastAsia="en-GB"/>
+        </w:rPr>
+        <w:t xml:space="preserve"> Access control lists (ACLs), discretionary access control (DAC), and obligatory access controls. Based on user or group permissions, administrators can </w:t>
+      </w:r>
+      <w:r>
+        <w:rPr>
+          <w:rFonts w:ascii="Arial" w:eastAsia="Times New Roman" w:hAnsi="Arial" w:cs="Arial"/>
+          <w:color w:val="000000"/>
+          <w:sz w:val="28"/>
+          <w:szCs w:val="28"/>
+          <w:lang w:eastAsia="en-GB"/>
+        </w:rPr>
+        <w:t>deny or grant</w:t>
+      </w:r>
+      <w:r>
+        <w:rPr>
+          <w:rFonts w:ascii="Arial" w:eastAsia="Times New Roman" w:hAnsi="Arial" w:cs="Arial"/>
+          <w:color w:val="000000"/>
+          <w:sz w:val="28"/>
+          <w:szCs w:val="28"/>
+          <w:lang w:eastAsia="en-GB"/>
+        </w:rPr>
+        <w:t xml:space="preserve"> access to files and directories using ACLs</w:t>
       </w:r>
       <w:r>
         <w:rPr>
@@ -2122,6 +2446,681 @@
       <w:r>
         <w:rPr>
           <w:rFonts w:ascii="Arial" w:eastAsia="Times New Roman" w:hAnsi="Arial" w:cs="Arial"/>
+          <w:sz w:val="28"/>
+          <w:szCs w:val="28"/>
+          <w:lang w:eastAsia="en-GB"/>
+        </w:rPr>
+        <w:t>.</w:t>
+      </w:r>
+    </w:p>
+    <w:p>
+      <w:pPr>
+        <w:spacing w:before="240" w:after="240" w:line="240" w:lineRule="auto"/>
+        <w:rPr>
+          <w:rFonts w:ascii="Arial" w:eastAsia="Times New Roman" w:hAnsi="Arial" w:cs="Arial"/>
+          <w:sz w:val="28"/>
+          <w:szCs w:val="28"/>
+          <w:lang w:eastAsia="en-GB"/>
+        </w:rPr>
+      </w:pPr>
+    </w:p>
+    <w:p>
+      <w:pPr>
+        <w:pStyle w:val="Heading2"/>
+        <w:rPr>
+          <w:rFonts w:ascii="Arial" w:eastAsia="Times New Roman" w:hAnsi="Arial" w:cs="Arial"/>
+          <w:b/>
+          <w:bCs/>
+          <w:color w:val="auto"/>
+          <w:sz w:val="36"/>
+          <w:szCs w:val="36"/>
+          <w:lang w:eastAsia="en-GB"/>
+        </w:rPr>
+      </w:pPr>
+      <w:bookmarkStart w:id="7" w:name="_Toc128763914"/>
+      <w:r>
+        <w:rPr>
+          <w:rFonts w:ascii="Arial" w:eastAsia="Times New Roman" w:hAnsi="Arial" w:cs="Arial"/>
+          <w:b/>
+          <w:bCs/>
+          <w:color w:val="auto"/>
+          <w:sz w:val="36"/>
+          <w:szCs w:val="36"/>
+          <w:lang w:eastAsia="en-GB"/>
+        </w:rPr>
+        <w:t xml:space="preserve">2.1.4 </w:t>
+      </w:r>
+      <w:r>
+        <w:rPr>
+          <w:rFonts w:ascii="Arial" w:eastAsia="Times New Roman" w:hAnsi="Arial" w:cs="Arial"/>
+          <w:b/>
+          <w:bCs/>
+          <w:color w:val="auto"/>
+          <w:sz w:val="36"/>
+          <w:szCs w:val="36"/>
+          <w:lang w:eastAsia="en-GB"/>
+        </w:rPr>
+        <w:t xml:space="preserve">  </w:t>
+      </w:r>
+      <w:r>
+        <w:rPr>
+          <w:rFonts w:ascii="Arial" w:eastAsia="Times New Roman" w:hAnsi="Arial" w:cs="Arial"/>
+          <w:b/>
+          <w:bCs/>
+          <w:color w:val="auto"/>
+          <w:sz w:val="36"/>
+          <w:szCs w:val="36"/>
+          <w:lang w:eastAsia="en-GB"/>
+        </w:rPr>
+        <w:t xml:space="preserve">NTFS </w:t>
+      </w:r>
+      <w:r>
+        <w:rPr>
+          <w:rFonts w:ascii="Arial" w:eastAsia="Times New Roman" w:hAnsi="Arial" w:cs="Arial"/>
+          <w:b/>
+          <w:bCs/>
+          <w:color w:val="auto"/>
+          <w:sz w:val="36"/>
+          <w:szCs w:val="36"/>
+          <w:lang w:eastAsia="en-GB"/>
+        </w:rPr>
+        <w:t>p</w:t>
+      </w:r>
+      <w:r>
+        <w:rPr>
+          <w:rFonts w:ascii="Arial" w:eastAsia="Times New Roman" w:hAnsi="Arial" w:cs="Arial"/>
+          <w:b/>
+          <w:bCs/>
+          <w:color w:val="auto"/>
+          <w:sz w:val="36"/>
+          <w:szCs w:val="36"/>
+          <w:lang w:eastAsia="en-GB"/>
+        </w:rPr>
+        <w:t>ermissions:</w:t>
+      </w:r>
+      <w:bookmarkEnd w:id="7"/>
+    </w:p>
+    <w:p>
+      <w:pPr>
+        <w:spacing w:before="240" w:after="240" w:line="240" w:lineRule="auto"/>
+        <w:rPr>
+          <w:rFonts w:ascii="Arial" w:eastAsia="Times New Roman" w:hAnsi="Arial" w:cs="Arial"/>
+          <w:sz w:val="28"/>
+          <w:szCs w:val="28"/>
+          <w:lang w:eastAsia="en-GB"/>
+        </w:rPr>
+      </w:pPr>
+      <w:r>
+        <w:rPr>
+          <w:rFonts w:ascii="Arial" w:eastAsia="Times New Roman" w:hAnsi="Arial" w:cs="Arial"/>
+          <w:b/>
+          <w:sz w:val="28"/>
+          <w:szCs w:val="28"/>
+          <w:lang w:eastAsia="en-GB"/>
+        </w:rPr>
+        <w:t>Permissions</w:t>
+      </w:r>
+      <w:r>
+        <w:rPr>
+          <w:rFonts w:ascii="Arial" w:eastAsia="Times New Roman" w:hAnsi="Arial" w:cs="Arial"/>
+          <w:sz w:val="28"/>
+          <w:szCs w:val="28"/>
+          <w:lang w:eastAsia="en-GB"/>
+        </w:rPr>
+        <w:t xml:space="preserve"> were introduced to the Windows OS in Windows NT 3.5 in the 1994.</w:t>
+      </w:r>
+    </w:p>
+    <w:p>
+      <w:pPr>
+        <w:spacing w:before="240" w:after="240" w:line="240" w:lineRule="auto"/>
+        <w:rPr>
+          <w:rFonts w:ascii="Arial" w:eastAsia="Times New Roman" w:hAnsi="Arial" w:cs="Arial"/>
+          <w:sz w:val="28"/>
+          <w:szCs w:val="28"/>
+          <w:lang w:eastAsia="en-GB"/>
+        </w:rPr>
+      </w:pPr>
+      <w:r>
+        <w:rPr>
+          <w:rFonts w:ascii="Arial" w:eastAsia="Times New Roman" w:hAnsi="Arial" w:cs="Arial"/>
+          <w:sz w:val="28"/>
+          <w:szCs w:val="28"/>
+          <w:lang w:eastAsia="en-GB"/>
+        </w:rPr>
+        <w:t xml:space="preserve">User roles or unique user accounts are used to set permissions. There are a number of permissions associated with each resource that define who has access to it. The permissions can be set up to either permit or deny access </w:t>
+      </w:r>
+      <w:r>
+        <w:rPr>
+          <w:rFonts w:ascii="Arial" w:eastAsia="Times New Roman" w:hAnsi="Arial" w:cs="Arial"/>
+          <w:sz w:val="28"/>
+          <w:szCs w:val="28"/>
+          <w:lang w:eastAsia="en-GB"/>
+        </w:rPr>
+        <w:fldChar w:fldCharType="begin"/>
+      </w:r>
+      <w:r>
+        <w:rPr>
+          <w:rFonts w:ascii="Arial" w:eastAsia="Times New Roman" w:hAnsi="Arial" w:cs="Arial"/>
+          <w:sz w:val="28"/>
+          <w:szCs w:val="28"/>
+          <w:lang w:eastAsia="en-GB"/>
+        </w:rPr>
+        <w:instrText xml:space="preserve"> ADDIN EN.CITE &lt;EndNote&gt;&lt;Cite&gt;&lt;Author&gt;paolomatarazzo&lt;/Author&gt;&lt;IDText&gt;Access Control&lt;/IDText&gt;&lt;DisplayText&gt;[1]&lt;/DisplayText&gt;&lt;record&gt;&lt;urls&gt;&lt;related-urls&gt;&lt;url&gt;https://learn.microsoft.com/en-us/windows/security/identity-protection/access-control/access-control&lt;/url&gt;&lt;/related-urls&gt;&lt;/urls&gt;&lt;titles&gt;&lt;title&gt;Access Control&lt;/title&gt;&lt;/titles&gt;&lt;number&gt;01/03/2023&lt;/number&gt;&lt;contributors&gt;&lt;authors&gt;&lt;author&gt;paolomatarazzo&lt;/author&gt;&lt;author&gt;&lt;/author&gt;&lt;author&gt;&lt;/author&gt;&lt;author&gt;lizgt2000&lt;/author&gt;&lt;author&gt;&lt;/author&gt;&lt;author&gt;&lt;/author&gt;&lt;author&gt;v-jmathew&lt;/author&gt;&lt;author&gt;&lt;/author&gt;&lt;author&gt;&lt;/author&gt;&lt;author&gt;sheshachary&lt;/author&gt;&lt;author&gt;&lt;/author&gt;&lt;author&gt;&lt;/author&gt;&lt;author&gt;StephenBrentPeters&lt;/author&gt;&lt;author&gt;&lt;/author&gt;&lt;author&gt;&lt;/author&gt;&lt;author&gt;v-smandalika&lt;/author&gt;&lt;author&gt;&lt;/author&gt;&lt;author&gt;&lt;/author&gt;&lt;author&gt;aczechowski&lt;/author&gt;&lt;author&gt;&lt;/author&gt;&lt;author&gt;&lt;/author&gt;&lt;author&gt;DCtheGeek&lt;/author&gt;&lt;author&gt;&lt;/author&gt;&lt;author&gt;&lt;/author&gt;&lt;author&gt;Dansimp&lt;/author&gt;&lt;author&gt;&lt;/author&gt;&lt;author&gt;&lt;/author&gt;&lt;author&gt;VSC-Service-Account&lt;/author&gt;&lt;author&gt;&lt;/author&gt;&lt;author&gt;&lt;/author&gt;&lt;author&gt;get-itips&lt;/author&gt;&lt;author&gt;&lt;/author&gt;&lt;author&gt;&lt;/author&gt;&lt;author&gt;DaniHalfin&lt;/author&gt;&lt;author&gt;&lt;/author&gt;&lt;author&gt;&lt;/author&gt;&lt;author&gt;nschonni&lt;/author&gt;&lt;author&gt;&lt;/author&gt;&lt;author&gt;&lt;/author&gt;&lt;author&gt;Duncanma&lt;/author&gt;&lt;author&gt;&lt;/author&gt;&lt;author&gt;&lt;/author&gt;&lt;author&gt;Justinha&lt;/author&gt;&lt;/authors&gt;&lt;/contributors&gt;&lt;added-date format="utc"&gt;1677699179&lt;/added-date&gt;&lt;ref-type name="Web Page"&gt;12&lt;/ref-type&gt;&lt;rec-number&gt;57&lt;/rec-number&gt;&lt;last-updated-date format="utc"&gt;1677699209&lt;/last-updated-date&gt;&lt;/record&gt;&lt;/Cite&gt;&lt;/EndNote&gt;</w:instrText>
+      </w:r>
+      <w:r>
+        <w:rPr>
+          <w:rFonts w:ascii="Arial" w:eastAsia="Times New Roman" w:hAnsi="Arial" w:cs="Arial"/>
+          <w:sz w:val="28"/>
+          <w:szCs w:val="28"/>
+          <w:lang w:eastAsia="en-GB"/>
+        </w:rPr>
+        <w:fldChar w:fldCharType="separate"/>
+      </w:r>
+      <w:r>
+        <w:rPr>
+          <w:rFonts w:ascii="Arial" w:eastAsia="Times New Roman" w:hAnsi="Arial" w:cs="Arial"/>
+          <w:noProof/>
+          <w:sz w:val="28"/>
+          <w:szCs w:val="28"/>
+          <w:lang w:eastAsia="en-GB"/>
+        </w:rPr>
+        <w:t>[1]</w:t>
+      </w:r>
+      <w:r>
+        <w:rPr>
+          <w:rFonts w:ascii="Arial" w:eastAsia="Times New Roman" w:hAnsi="Arial" w:cs="Arial"/>
+          <w:sz w:val="28"/>
+          <w:szCs w:val="28"/>
+          <w:lang w:eastAsia="en-GB"/>
+        </w:rPr>
+        <w:fldChar w:fldCharType="end"/>
+      </w:r>
+      <w:r>
+        <w:rPr>
+          <w:rFonts w:ascii="Arial" w:eastAsia="Times New Roman" w:hAnsi="Arial" w:cs="Arial"/>
+          <w:sz w:val="28"/>
+          <w:szCs w:val="28"/>
+          <w:lang w:eastAsia="en-GB"/>
+        </w:rPr>
+        <w:t xml:space="preserve">. </w:t>
+      </w:r>
+    </w:p>
+    <w:p>
+      <w:pPr>
+        <w:spacing w:before="240" w:after="240" w:line="240" w:lineRule="auto"/>
+        <w:rPr>
+          <w:rFonts w:ascii="Arial" w:eastAsia="Times New Roman" w:hAnsi="Arial" w:cs="Arial"/>
+          <w:sz w:val="28"/>
+          <w:szCs w:val="28"/>
+          <w:lang w:eastAsia="en-GB"/>
+        </w:rPr>
+      </w:pPr>
+      <w:r>
+        <w:rPr>
+          <w:rFonts w:ascii="Arial" w:eastAsia="Times New Roman" w:hAnsi="Arial" w:cs="Arial"/>
+          <w:sz w:val="28"/>
+          <w:szCs w:val="28"/>
+          <w:lang w:eastAsia="en-GB"/>
+        </w:rPr>
+        <w:t>A user with read permission can browse through the contents of a file or folder. A user with write permission can create new files and folders or edit the existing ones. A user with the execute permission can launch a script or programme</w:t>
+      </w:r>
+      <w:r>
+        <w:rPr>
+          <w:rFonts w:ascii="Arial" w:eastAsia="Times New Roman" w:hAnsi="Arial" w:cs="Arial"/>
+          <w:sz w:val="28"/>
+          <w:szCs w:val="28"/>
+          <w:lang w:eastAsia="en-GB"/>
+        </w:rPr>
+        <w:fldChar w:fldCharType="begin"/>
+      </w:r>
+      <w:r>
+        <w:rPr>
+          <w:rFonts w:ascii="Arial" w:eastAsia="Times New Roman" w:hAnsi="Arial" w:cs="Arial"/>
+          <w:sz w:val="28"/>
+          <w:szCs w:val="28"/>
+          <w:lang w:eastAsia="en-GB"/>
+        </w:rPr>
+        <w:instrText xml:space="preserve"> ADDIN EN.CITE &lt;EndNote&gt;&lt;Cite&gt;&lt;Author&gt;Microsoft&lt;/Author&gt;&lt;IDText&gt;Managing Permissions&lt;/IDText&gt;&lt;DisplayText&gt;[11]&lt;/DisplayText&gt;&lt;record&gt;&lt;urls&gt;&lt;related-urls&gt;&lt;url&gt;https://learn.microsoft.com/en-us/previous-versions/windows/it-pro/windows-server-2008-R2-and-2008/cc770962(v=ws.11)&lt;/url&gt;&lt;/related-urls&gt;&lt;/urls&gt;&lt;titles&gt;&lt;title&gt;Managing Permissions&lt;/title&gt;&lt;/titles&gt;&lt;contributors&gt;&lt;authors&gt;&lt;author&gt;Microsoft&lt;/author&gt;&lt;/authors&gt;&lt;/contributors&gt;&lt;added-date format="utc"&gt;1677815862&lt;/added-date&gt;&lt;ref-type name="Web Page"&gt;12&lt;/ref-type&gt;&lt;rec-number&gt;64&lt;/rec-number&gt;&lt;last-updated-date format="utc"&gt;1677816009&lt;/last-updated-date&gt;&lt;/record&gt;&lt;/Cite&gt;&lt;/EndNote&gt;</w:instrText>
+      </w:r>
+      <w:r>
+        <w:rPr>
+          <w:rFonts w:ascii="Arial" w:eastAsia="Times New Roman" w:hAnsi="Arial" w:cs="Arial"/>
+          <w:sz w:val="28"/>
+          <w:szCs w:val="28"/>
+          <w:lang w:eastAsia="en-GB"/>
+        </w:rPr>
+        <w:fldChar w:fldCharType="separate"/>
+      </w:r>
+      <w:r>
+        <w:rPr>
+          <w:rFonts w:ascii="Arial" w:eastAsia="Times New Roman" w:hAnsi="Arial" w:cs="Arial"/>
+          <w:noProof/>
+          <w:sz w:val="28"/>
+          <w:szCs w:val="28"/>
+          <w:lang w:eastAsia="en-GB"/>
+        </w:rPr>
+        <w:t>[11]</w:t>
+      </w:r>
+      <w:r>
+        <w:rPr>
+          <w:rFonts w:ascii="Arial" w:eastAsia="Times New Roman" w:hAnsi="Arial" w:cs="Arial"/>
+          <w:sz w:val="28"/>
+          <w:szCs w:val="28"/>
+          <w:lang w:eastAsia="en-GB"/>
+        </w:rPr>
+        <w:fldChar w:fldCharType="end"/>
+      </w:r>
+      <w:r>
+        <w:rPr>
+          <w:rFonts w:ascii="Arial" w:eastAsia="Times New Roman" w:hAnsi="Arial" w:cs="Arial"/>
+          <w:sz w:val="28"/>
+          <w:szCs w:val="28"/>
+          <w:lang w:eastAsia="en-GB"/>
+        </w:rPr>
+        <w:t xml:space="preserve">. Windows permissions additionally offer specialised permissions like Modify, Remove, and Change permissions. </w:t>
+      </w:r>
+      <w:r>
+        <w:rPr>
+          <w:rFonts w:ascii="Arial" w:eastAsia="Times New Roman" w:hAnsi="Arial" w:cs="Arial"/>
+          <w:sz w:val="28"/>
+          <w:szCs w:val="28"/>
+          <w:lang w:eastAsia="en-GB"/>
+        </w:rPr>
+        <w:lastRenderedPageBreak/>
+        <w:t>A user with the modify permission can edit the contents of a file or folder. The ability to delete a file or folder is granted by the Delete permission. Alter or Change permissions enables a user to alter the file's or folder's permissions.</w:t>
+      </w:r>
+    </w:p>
+    <w:p>
+      <w:pPr>
+        <w:spacing w:before="240" w:after="240" w:line="240" w:lineRule="auto"/>
+        <w:rPr>
+          <w:rFonts w:ascii="Arial" w:eastAsia="Times New Roman" w:hAnsi="Arial" w:cs="Arial"/>
+          <w:sz w:val="28"/>
+          <w:szCs w:val="28"/>
+          <w:lang w:eastAsia="en-GB"/>
+        </w:rPr>
+      </w:pPr>
+      <w:r>
+        <w:rPr>
+          <w:rFonts w:ascii="Arial" w:eastAsia="Times New Roman" w:hAnsi="Arial" w:cs="Arial"/>
+          <w:sz w:val="28"/>
+          <w:szCs w:val="28"/>
+          <w:lang w:eastAsia="en-GB"/>
+        </w:rPr>
+        <w:t xml:space="preserve">After many years of improvement, Microsoft launched granular permissions capability available in 2020, enabling administrators to specify more specific guidelines for user access </w:t>
+      </w:r>
+      <w:r>
+        <w:rPr>
+          <w:rFonts w:ascii="Arial" w:eastAsia="Times New Roman" w:hAnsi="Arial" w:cs="Arial"/>
+          <w:sz w:val="28"/>
+          <w:szCs w:val="28"/>
+          <w:lang w:eastAsia="en-GB"/>
+        </w:rPr>
+        <w:fldChar w:fldCharType="begin"/>
+      </w:r>
+      <w:r>
+        <w:rPr>
+          <w:rFonts w:ascii="Arial" w:eastAsia="Times New Roman" w:hAnsi="Arial" w:cs="Arial"/>
+          <w:sz w:val="28"/>
+          <w:szCs w:val="28"/>
+          <w:lang w:eastAsia="en-GB"/>
+        </w:rPr>
+        <w:instrText xml:space="preserve"> ADDIN EN.CITE &lt;EndNote&gt;&lt;Cite&gt;&lt;Author&gt;amitravat&lt;/Author&gt;&lt;IDText&gt;Granular Permissions&lt;/IDText&gt;&lt;DisplayText&gt;[12]&lt;/DisplayText&gt;&lt;record&gt;&lt;urls&gt;&lt;related-urls&gt;&lt;url&gt;https://learn.microsoft.com/en-us/partner-center/gdap-assign-azure-ad-roles&lt;/url&gt;&lt;/related-urls&gt;&lt;/urls&gt;&lt;titles&gt;&lt;title&gt;Granular Permissions&lt;/title&gt;&lt;/titles&gt;&lt;number&gt;03/03/2023&lt;/number&gt;&lt;contributors&gt;&lt;authors&gt;&lt;author&gt;amitravat&lt;/author&gt;&lt;author&gt;&lt;/author&gt;&lt;author&gt;&lt;/author&gt;&lt;author&gt;JulCsc&lt;/author&gt;&lt;author&gt;&lt;/author&gt;&lt;author&gt;&lt;/author&gt;&lt;author&gt;jasongroce&lt;/author&gt;&lt;author&gt;&lt;/author&gt;&lt;author&gt;&lt;/author&gt;&lt;author&gt;S-Lovell&lt;/author&gt;&lt;author&gt;&lt;/author&gt;&lt;author&gt;&lt;/author&gt;&lt;author&gt;romary349&lt;/author&gt;&lt;author&gt;&lt;/author&gt;&lt;author&gt;&lt;/author&gt;&lt;author&gt;edupont04&lt;/author&gt;&lt;author&gt;&lt;/author&gt;&lt;author&gt;&lt;/author&gt;&lt;author&gt;ttorble&lt;/author&gt;&lt;/authors&gt;&lt;/contributors&gt;&lt;added-date format="utc"&gt;1677816202&lt;/added-date&gt;&lt;ref-type name="Web Page"&gt;12&lt;/ref-type&gt;&lt;rec-number&gt;65&lt;/rec-number&gt;&lt;last-updated-date format="utc"&gt;1677816240&lt;/last-updated-date&gt;&lt;/record&gt;&lt;/Cite&gt;&lt;/EndNote&gt;</w:instrText>
+      </w:r>
+      <w:r>
+        <w:rPr>
+          <w:rFonts w:ascii="Arial" w:eastAsia="Times New Roman" w:hAnsi="Arial" w:cs="Arial"/>
+          <w:sz w:val="28"/>
+          <w:szCs w:val="28"/>
+          <w:lang w:eastAsia="en-GB"/>
+        </w:rPr>
+        <w:fldChar w:fldCharType="separate"/>
+      </w:r>
+      <w:r>
+        <w:rPr>
+          <w:rFonts w:ascii="Arial" w:eastAsia="Times New Roman" w:hAnsi="Arial" w:cs="Arial"/>
+          <w:noProof/>
+          <w:sz w:val="28"/>
+          <w:szCs w:val="28"/>
+          <w:lang w:eastAsia="en-GB"/>
+        </w:rPr>
+        <w:t>[12]</w:t>
+      </w:r>
+      <w:r>
+        <w:rPr>
+          <w:rFonts w:ascii="Arial" w:eastAsia="Times New Roman" w:hAnsi="Arial" w:cs="Arial"/>
+          <w:sz w:val="28"/>
+          <w:szCs w:val="28"/>
+          <w:lang w:eastAsia="en-GB"/>
+        </w:rPr>
+        <w:fldChar w:fldCharType="end"/>
+      </w:r>
+      <w:r>
+        <w:rPr>
+          <w:rFonts w:ascii="Arial" w:eastAsia="Times New Roman" w:hAnsi="Arial" w:cs="Arial"/>
+          <w:sz w:val="28"/>
+          <w:szCs w:val="28"/>
+          <w:lang w:eastAsia="en-GB"/>
+        </w:rPr>
+        <w:t>.</w:t>
+      </w:r>
+    </w:p>
+    <w:p>
+      <w:pPr>
+        <w:spacing w:before="240" w:after="240" w:line="240" w:lineRule="auto"/>
+        <w:rPr>
+          <w:rFonts w:ascii="Arial" w:eastAsia="Times New Roman" w:hAnsi="Arial" w:cs="Arial"/>
+          <w:sz w:val="28"/>
+          <w:szCs w:val="28"/>
+          <w:lang w:eastAsia="en-GB"/>
+        </w:rPr>
+      </w:pPr>
+    </w:p>
+    <w:p>
+      <w:pPr>
+        <w:pStyle w:val="Heading2"/>
+        <w:rPr>
+          <w:rFonts w:ascii="Arial" w:eastAsia="Times New Roman" w:hAnsi="Arial" w:cs="Arial"/>
+          <w:b/>
+          <w:bCs/>
+          <w:color w:val="auto"/>
+          <w:sz w:val="36"/>
+          <w:szCs w:val="36"/>
+          <w:lang w:eastAsia="en-GB"/>
+        </w:rPr>
+      </w:pPr>
+      <w:bookmarkStart w:id="8" w:name="_Toc128763915"/>
+      <w:r>
+        <w:rPr>
+          <w:rFonts w:ascii="Arial" w:eastAsia="Times New Roman" w:hAnsi="Arial" w:cs="Arial"/>
+          <w:b/>
+          <w:bCs/>
+          <w:color w:val="auto"/>
+          <w:sz w:val="36"/>
+          <w:szCs w:val="36"/>
+          <w:lang w:eastAsia="en-GB"/>
+        </w:rPr>
+        <w:t xml:space="preserve">2.1.5 </w:t>
+      </w:r>
+      <w:r>
+        <w:rPr>
+          <w:rFonts w:ascii="Arial" w:eastAsia="Times New Roman" w:hAnsi="Arial" w:cs="Arial"/>
+          <w:b/>
+          <w:bCs/>
+          <w:color w:val="auto"/>
+          <w:sz w:val="36"/>
+          <w:szCs w:val="36"/>
+          <w:lang w:eastAsia="en-GB"/>
+        </w:rPr>
+        <w:t xml:space="preserve">  </w:t>
+      </w:r>
+      <w:r>
+        <w:rPr>
+          <w:rFonts w:ascii="Arial" w:eastAsia="Times New Roman" w:hAnsi="Arial" w:cs="Arial"/>
+          <w:b/>
+          <w:bCs/>
+          <w:color w:val="auto"/>
+          <w:sz w:val="36"/>
+          <w:szCs w:val="36"/>
+          <w:lang w:eastAsia="en-GB"/>
+        </w:rPr>
+        <w:t>File and Folder Auditing:</w:t>
+      </w:r>
+      <w:bookmarkEnd w:id="8"/>
+    </w:p>
+    <w:p>
+      <w:pPr>
+        <w:spacing w:before="240" w:after="240" w:line="240" w:lineRule="auto"/>
+        <w:rPr>
+          <w:rFonts w:ascii="Arial" w:eastAsia="Times New Roman" w:hAnsi="Arial" w:cs="Arial"/>
+          <w:color w:val="000000"/>
+          <w:sz w:val="28"/>
+          <w:szCs w:val="28"/>
+          <w:lang w:eastAsia="en-GB"/>
+        </w:rPr>
+      </w:pPr>
+      <w:r>
+        <w:rPr>
+          <w:rFonts w:ascii="Arial" w:eastAsia="Times New Roman" w:hAnsi="Arial" w:cs="Arial"/>
+          <w:sz w:val="28"/>
+          <w:szCs w:val="28"/>
+          <w:lang w:eastAsia="en-GB"/>
+        </w:rPr>
+        <w:t xml:space="preserve">Since Windows 2000, the file and folder auditing feature has been a part of the Windows operating system. With Windows 2000, the feature was restricted to auditing at the folder level, thus only a single folder's activity could be monitored </w:t>
+      </w:r>
+      <w:r>
+        <w:rPr>
+          <w:rFonts w:ascii="Arial" w:eastAsia="Times New Roman" w:hAnsi="Arial" w:cs="Arial"/>
+          <w:sz w:val="28"/>
+          <w:szCs w:val="28"/>
+          <w:lang w:eastAsia="en-GB"/>
+        </w:rPr>
+        <w:fldChar w:fldCharType="begin"/>
+      </w:r>
+      <w:r>
+        <w:rPr>
+          <w:rFonts w:ascii="Arial" w:eastAsia="Times New Roman" w:hAnsi="Arial" w:cs="Arial"/>
+          <w:sz w:val="28"/>
+          <w:szCs w:val="28"/>
+          <w:lang w:eastAsia="en-GB"/>
+        </w:rPr>
+        <w:instrText xml:space="preserve"> ADDIN EN.CITE &lt;EndNote&gt;&lt;Cite&gt;&lt;Author&gt;Microsoft&lt;/Author&gt;&lt;IDText&gt;Audit File System and Policies&lt;/IDText&gt;&lt;DisplayText&gt;[13]&lt;/DisplayText&gt;&lt;record&gt;&lt;urls&gt;&lt;related-urls&gt;&lt;url&gt;https://learn.microsoft.com/en-us/previous-versions/windows/it-pro/windows-server-2012-r2-and-2012/dn319056(v=ws.11)&lt;/url&gt;&lt;/related-urls&gt;&lt;/urls&gt;&lt;titles&gt;&lt;title&gt;Audit File System and Policies&lt;/title&gt;&lt;/titles&gt;&lt;number&gt;03/03/2023&lt;/number&gt;&lt;contributors&gt;&lt;authors&gt;&lt;author&gt;Microsoft&lt;/author&gt;&lt;/authors&gt;&lt;/contributors&gt;&lt;added-date format="utc"&gt;1677817877&lt;/added-date&gt;&lt;ref-type name="Web Page"&gt;12&lt;/ref-type&gt;&lt;rec-number&gt;66&lt;/rec-number&gt;&lt;last-updated-date format="utc"&gt;1677817959&lt;/last-updated-date&gt;&lt;/record&gt;&lt;/Cite&gt;&lt;/EndNote&gt;</w:instrText>
+      </w:r>
+      <w:r>
+        <w:rPr>
+          <w:rFonts w:ascii="Arial" w:eastAsia="Times New Roman" w:hAnsi="Arial" w:cs="Arial"/>
+          <w:sz w:val="28"/>
+          <w:szCs w:val="28"/>
+          <w:lang w:eastAsia="en-GB"/>
+        </w:rPr>
+        <w:fldChar w:fldCharType="separate"/>
+      </w:r>
+      <w:r>
+        <w:rPr>
+          <w:rFonts w:ascii="Arial" w:eastAsia="Times New Roman" w:hAnsi="Arial" w:cs="Arial"/>
+          <w:noProof/>
+          <w:sz w:val="28"/>
+          <w:szCs w:val="28"/>
+          <w:lang w:eastAsia="en-GB"/>
+        </w:rPr>
+        <w:t>[13]</w:t>
+      </w:r>
+      <w:r>
+        <w:rPr>
+          <w:rFonts w:ascii="Arial" w:eastAsia="Times New Roman" w:hAnsi="Arial" w:cs="Arial"/>
+          <w:sz w:val="28"/>
+          <w:szCs w:val="28"/>
+          <w:lang w:eastAsia="en-GB"/>
+        </w:rPr>
+        <w:fldChar w:fldCharType="end"/>
+      </w:r>
+      <w:r>
+        <w:rPr>
+          <w:rFonts w:ascii="Arial" w:eastAsia="Times New Roman" w:hAnsi="Arial" w:cs="Arial"/>
+          <w:sz w:val="28"/>
+          <w:szCs w:val="28"/>
+          <w:lang w:eastAsia="en-GB"/>
+        </w:rPr>
+        <w:t>.</w:t>
+      </w:r>
+    </w:p>
+    <w:p>
+      <w:pPr>
+        <w:spacing w:before="240" w:after="240" w:line="240" w:lineRule="auto"/>
+        <w:rPr>
+          <w:rFonts w:ascii="Arial" w:eastAsia="Times New Roman" w:hAnsi="Arial" w:cs="Arial"/>
+          <w:sz w:val="28"/>
+          <w:szCs w:val="28"/>
+          <w:lang w:eastAsia="en-GB"/>
+        </w:rPr>
+      </w:pPr>
+      <w:r>
+        <w:rPr>
+          <w:rFonts w:ascii="Arial" w:eastAsia="Times New Roman" w:hAnsi="Arial" w:cs="Arial"/>
+          <w:sz w:val="28"/>
+          <w:szCs w:val="28"/>
+          <w:lang w:eastAsia="en-GB"/>
+        </w:rPr>
+        <w:t>Microsoft unveiled the Advanced Audit Policy Configuration functionality for advanced auditing in Windows Vista. Administrators can use this feature to keep track of user access to files and folders as well as user attempts to access files and folders they are not authorised to access.</w:t>
+      </w:r>
+    </w:p>
+    <w:p>
+      <w:pPr>
+        <w:spacing w:before="240" w:after="240" w:line="240" w:lineRule="auto"/>
+        <w:rPr>
+          <w:rFonts w:ascii="Arial" w:eastAsia="Times New Roman" w:hAnsi="Arial" w:cs="Arial"/>
+          <w:sz w:val="28"/>
+          <w:szCs w:val="28"/>
+          <w:lang w:eastAsia="en-GB"/>
+        </w:rPr>
+      </w:pPr>
+      <w:r>
+        <w:rPr>
+          <w:rFonts w:ascii="Arial" w:eastAsia="Times New Roman" w:hAnsi="Arial" w:cs="Arial"/>
+          <w:color w:val="000000"/>
+          <w:sz w:val="28"/>
+          <w:szCs w:val="28"/>
+          <w:lang w:eastAsia="en-GB"/>
+        </w:rPr>
+        <w:t xml:space="preserve">Access-Based Enumeration is a feature that Microsoft added to Windows 7 and Windows 8. Administrators can more easily manage access to sensitive data by using this capability to conceal files and folders from users who do not have permission to access them </w:t>
+      </w:r>
+      <w:r>
+        <w:rPr>
+          <w:rFonts w:ascii="Arial" w:eastAsia="Times New Roman" w:hAnsi="Arial" w:cs="Arial"/>
+          <w:color w:val="000000"/>
+          <w:sz w:val="28"/>
+          <w:szCs w:val="28"/>
+          <w:lang w:eastAsia="en-GB"/>
+        </w:rPr>
+        <w:fldChar w:fldCharType="begin"/>
+      </w:r>
+      <w:r>
+        <w:rPr>
+          <w:rFonts w:ascii="Arial" w:eastAsia="Times New Roman" w:hAnsi="Arial" w:cs="Arial"/>
+          <w:color w:val="000000"/>
+          <w:sz w:val="28"/>
+          <w:szCs w:val="28"/>
+          <w:lang w:eastAsia="en-GB"/>
+        </w:rPr>
+        <w:instrText xml:space="preserve"> ADDIN EN.CITE &lt;EndNote&gt;&lt;Cite&gt;&lt;Author&gt;JasonGerend&lt;/Author&gt;&lt;IDText&gt;access-based enumeration&lt;/IDText&gt;&lt;DisplayText&gt;[14]&lt;/DisplayText&gt;&lt;record&gt;&lt;urls&gt;&lt;related-urls&gt;&lt;url&gt;https://learn.microsoft.com/en-us/windows-server/storage/dfs-namespaces/enable-access-based-enumeration-on-a-namespace&lt;/url&gt;&lt;/related-urls&gt;&lt;/urls&gt;&lt;titles&gt;&lt;title&gt;access-based enumeration&lt;/title&gt;&lt;/titles&gt;&lt;number&gt;03/03/2023&lt;/number&gt;&lt;contributors&gt;&lt;authors&gt;&lt;author&gt;JasonGerend&lt;/author&gt;&lt;author&gt;&lt;/author&gt;&lt;author&gt;&lt;/author&gt;&lt;author&gt;dknappettmsft&lt;/author&gt;&lt;author&gt;&lt;/author&gt;&lt;author&gt;&lt;/author&gt;&lt;author&gt;khdownie&lt;/author&gt;&lt;author&gt;&lt;/author&gt;&lt;author&gt;&lt;/author&gt;&lt;author&gt;eross-msft&lt;/author&gt;&lt;author&gt;&lt;/author&gt;&lt;author&gt;&lt;/author&gt;&lt;author&gt;DCtheGeek&lt;/author&gt;&lt;author&gt;&lt;/author&gt;&lt;author&gt;&lt;/author&gt;&lt;author&gt;mijacobs&lt;/author&gt;&lt;author&gt;&lt;/author&gt;&lt;author&gt;&lt;/author&gt;&lt;author&gt;jotob-msft&lt;/author&gt;&lt;/authors&gt;&lt;/contributors&gt;&lt;added-date format="utc"&gt;1677818237&lt;/added-date&gt;&lt;ref-type name="Web Page"&gt;12&lt;/ref-type&gt;&lt;rec-number&gt;67&lt;/rec-number&gt;&lt;last-updated-date format="utc"&gt;1677818267&lt;/last-updated-date&gt;&lt;/record&gt;&lt;/Cite&gt;&lt;/EndNote&gt;</w:instrText>
+      </w:r>
+      <w:r>
+        <w:rPr>
+          <w:rFonts w:ascii="Arial" w:eastAsia="Times New Roman" w:hAnsi="Arial" w:cs="Arial"/>
+          <w:color w:val="000000"/>
+          <w:sz w:val="28"/>
+          <w:szCs w:val="28"/>
+          <w:lang w:eastAsia="en-GB"/>
+        </w:rPr>
+        <w:fldChar w:fldCharType="separate"/>
+      </w:r>
+      <w:r>
+        <w:rPr>
+          <w:rFonts w:ascii="Arial" w:eastAsia="Times New Roman" w:hAnsi="Arial" w:cs="Arial"/>
+          <w:noProof/>
+          <w:color w:val="000000"/>
+          <w:sz w:val="28"/>
+          <w:szCs w:val="28"/>
+          <w:lang w:eastAsia="en-GB"/>
+        </w:rPr>
+        <w:t>[14]</w:t>
+      </w:r>
+      <w:r>
+        <w:rPr>
+          <w:rFonts w:ascii="Arial" w:eastAsia="Times New Roman" w:hAnsi="Arial" w:cs="Arial"/>
+          <w:color w:val="000000"/>
+          <w:sz w:val="28"/>
+          <w:szCs w:val="28"/>
+          <w:lang w:eastAsia="en-GB"/>
+        </w:rPr>
+        <w:fldChar w:fldCharType="end"/>
+      </w:r>
+      <w:r>
+        <w:rPr>
+          <w:rFonts w:ascii="Arial" w:eastAsia="Times New Roman" w:hAnsi="Arial" w:cs="Arial"/>
+          <w:color w:val="000000"/>
+          <w:sz w:val="28"/>
+          <w:szCs w:val="28"/>
+          <w:lang w:eastAsia="en-GB"/>
+        </w:rPr>
+        <w:t>.</w:t>
+      </w:r>
+    </w:p>
+    <w:p>
+      <w:pPr>
+        <w:spacing w:before="240" w:after="240" w:line="240" w:lineRule="auto"/>
+        <w:rPr>
+          <w:rFonts w:ascii="Arial" w:eastAsia="Times New Roman" w:hAnsi="Arial" w:cs="Arial"/>
+          <w:sz w:val="28"/>
+          <w:szCs w:val="28"/>
+          <w:lang w:eastAsia="en-GB"/>
+        </w:rPr>
+      </w:pPr>
+      <w:r>
+        <w:rPr>
+          <w:rFonts w:ascii="Arial" w:eastAsia="Times New Roman" w:hAnsi="Arial" w:cs="Arial"/>
+          <w:color w:val="000000"/>
+          <w:sz w:val="28"/>
+          <w:szCs w:val="28"/>
+          <w:lang w:eastAsia="en-GB"/>
+        </w:rPr>
+        <w:t xml:space="preserve">Microsoft enhanced the Advanced Audit Policy Configuration tool in Windows 10 to add thorough logging of user behaviour. Logging both successful and unsuccessful attempts to access resources is part of this. The Windows Defender Advanced Threat Prevention service is also used to monitor user activities in the cloud </w:t>
+      </w:r>
+      <w:r>
+        <w:rPr>
+          <w:rFonts w:ascii="Arial" w:eastAsia="Times New Roman" w:hAnsi="Arial" w:cs="Arial"/>
+          <w:color w:val="000000"/>
+          <w:sz w:val="28"/>
+          <w:szCs w:val="28"/>
+          <w:lang w:eastAsia="en-GB"/>
+        </w:rPr>
+        <w:fldChar w:fldCharType="begin"/>
+      </w:r>
+      <w:r>
+        <w:rPr>
+          <w:rFonts w:ascii="Arial" w:eastAsia="Times New Roman" w:hAnsi="Arial" w:cs="Arial"/>
+          <w:color w:val="000000"/>
+          <w:sz w:val="28"/>
+          <w:szCs w:val="28"/>
+          <w:lang w:eastAsia="en-GB"/>
+        </w:rPr>
+        <w:instrText xml:space="preserve"> ADDIN EN.CITE &lt;EndNote&gt;&lt;Cite&gt;&lt;Author&gt;vinaypamnani-msft&lt;/Author&gt;&lt;IDText&gt;advanced security audit policies&lt;/IDText&gt;&lt;DisplayText&gt;[15]&lt;/DisplayText&gt;&lt;record&gt;&lt;urls&gt;&lt;related-urls&gt;&lt;url&gt;https://learn.microsoft.com/en-us/windows/security/threat-protection/auditing/planning-and-deploying-advanced-security-audit-policies&lt;/url&gt;&lt;/related-urls&gt;&lt;/urls&gt;&lt;titles&gt;&lt;title&gt;advanced security audit policies&lt;/title&gt;&lt;/titles&gt;&lt;number&gt;02/03/2023&lt;/number&gt;&lt;contributors&gt;&lt;authors&gt;&lt;author&gt;vinaypamnani-msft&lt;/author&gt;&lt;author&gt;&lt;/author&gt;&lt;author&gt;&lt;/author&gt;&lt;author&gt;lizgt2000&lt;/author&gt;&lt;author&gt;&lt;/author&gt;&lt;author&gt;&lt;/author&gt;&lt;author&gt;v-smandalika&lt;/author&gt;&lt;author&gt;&lt;/author&gt;&lt;author&gt;&lt;/author&gt;&lt;author&gt;Dansimp&lt;/author&gt;&lt;author&gt;&lt;/author&gt;&lt;author&gt;&lt;/author&gt;&lt;author&gt;Ashok-Lobo&lt;/author&gt;&lt;author&gt;&lt;/author&gt;&lt;author&gt;&lt;/author&gt;&lt;author&gt;DCtheGeek&lt;/author&gt;&lt;author&gt;&lt;/author&gt;&lt;author&gt;&lt;/author&gt;&lt;author&gt;greg-lindsay&lt;/author&gt;&lt;author&gt;&lt;/author&gt;&lt;author&gt;&lt;/author&gt;&lt;author&gt;American-Dipper&lt;/author&gt;&lt;author&gt;&lt;/author&gt;&lt;author&gt;&lt;/author&gt;&lt;author&gt;martyav&lt;/author&gt;&lt;author&gt;&lt;/author&gt;&lt;author&gt;&lt;/author&gt;&lt;author&gt;VSC-Service-Account&lt;/author&gt;&lt;author&gt;&lt;/author&gt;&lt;author&gt;&lt;/author&gt;&lt;author&gt;get-itips&lt;/author&gt;&lt;author&gt;&lt;/author&gt;&lt;author&gt;&lt;/author&gt;&lt;author&gt;Justinha&lt;/author&gt;&lt;author&gt;&lt;/author&gt;&lt;author&gt;&lt;/author&gt;&lt;author&gt;andreabichsel&lt;/author&gt;&lt;/authors&gt;&lt;/contributors&gt;&lt;added-date format="utc"&gt;1677818327&lt;/added-date&gt;&lt;ref-type name="Web Page"&gt;12&lt;/ref-type&gt;&lt;rec-number&gt;68&lt;/rec-number&gt;&lt;last-updated-date format="utc"&gt;1677818383&lt;/last-updated-date&gt;&lt;/record&gt;&lt;/Cite&gt;&lt;/EndNote&gt;</w:instrText>
+      </w:r>
+      <w:r>
+        <w:rPr>
+          <w:rFonts w:ascii="Arial" w:eastAsia="Times New Roman" w:hAnsi="Arial" w:cs="Arial"/>
+          <w:color w:val="000000"/>
+          <w:sz w:val="28"/>
+          <w:szCs w:val="28"/>
+          <w:lang w:eastAsia="en-GB"/>
+        </w:rPr>
+        <w:fldChar w:fldCharType="separate"/>
+      </w:r>
+      <w:r>
+        <w:rPr>
+          <w:rFonts w:ascii="Arial" w:eastAsia="Times New Roman" w:hAnsi="Arial" w:cs="Arial"/>
+          <w:noProof/>
+          <w:color w:val="000000"/>
+          <w:sz w:val="28"/>
+          <w:szCs w:val="28"/>
+          <w:lang w:eastAsia="en-GB"/>
+        </w:rPr>
+        <w:t>[15]</w:t>
+      </w:r>
+      <w:r>
+        <w:rPr>
+          <w:rFonts w:ascii="Arial" w:eastAsia="Times New Roman" w:hAnsi="Arial" w:cs="Arial"/>
+          <w:color w:val="000000"/>
+          <w:sz w:val="28"/>
+          <w:szCs w:val="28"/>
+          <w:lang w:eastAsia="en-GB"/>
+        </w:rPr>
+        <w:fldChar w:fldCharType="end"/>
+      </w:r>
+      <w:r>
+        <w:rPr>
+          <w:rFonts w:ascii="Arial" w:eastAsia="Times New Roman" w:hAnsi="Arial" w:cs="Arial"/>
+          <w:color w:val="000000"/>
           <w:sz w:val="28"/>
           <w:szCs w:val="28"/>
           <w:lang w:eastAsia="en-GB"/>
@@ -2751,7 +3750,7 @@
   <w:style w:type="paragraph" w:default="1" w:styleId="Normal">
     <w:name w:val="Normal"/>
     <w:qFormat/>
-    <w:rsid w:val="00DE22AF"/>
+    <w:rsid w:val="00645CD9"/>
   </w:style>
   <w:style w:type="paragraph" w:styleId="Heading1">
     <w:name w:val="heading 1"/>

</xml_diff>

<commit_message>
Few edits, Comparison & Impact on developers added
</commit_message>
<xml_diff>
--- a/COMP_7024_Operating_Systems_Security_and_Development_19230448_Coursework_1_Part_1.docx
+++ b/COMP_7024_Operating_Systems_Security_and_Development_19230448_Coursework_1_Part_1.docx
@@ -16,6 +16,7 @@
         </w:rPr>
       </w:pPr>
       <w:bookmarkStart w:id="0" w:name="_Toc128763908"/>
+      <w:bookmarkStart w:id="1" w:name="_Hlk128795182"/>
       <w:r>
         <w:rPr>
           <w:rFonts w:ascii="Arial" w:eastAsia="Times New Roman" w:hAnsi="Arial" w:cs="Arial"/>
@@ -236,7 +237,7 @@
           <w:lang w:eastAsia="en-GB"/>
         </w:rPr>
       </w:pPr>
-      <w:bookmarkStart w:id="1" w:name="_Toc128763909"/>
+      <w:bookmarkStart w:id="2" w:name="_Toc128763909"/>
       <w:r>
         <w:rPr>
           <w:rFonts w:ascii="Arial" w:eastAsia="Times New Roman" w:hAnsi="Arial" w:cs="Arial"/>
@@ -249,7 +250,7 @@
         </w:rPr>
         <w:t>2.   OS Support:</w:t>
       </w:r>
-      <w:bookmarkEnd w:id="1"/>
+      <w:bookmarkEnd w:id="2"/>
     </w:p>
     <w:p>
       <w:pPr>
@@ -337,7 +338,7 @@
           <w:lang w:eastAsia="en-GB"/>
         </w:rPr>
       </w:pPr>
-      <w:bookmarkStart w:id="2" w:name="_Toc128763910"/>
+      <w:bookmarkStart w:id="3" w:name="_Toc128763910"/>
       <w:r>
         <w:rPr>
           <w:rFonts w:ascii="Arial" w:eastAsia="Times New Roman" w:hAnsi="Arial" w:cs="Arial"/>
@@ -350,7 +351,7 @@
         </w:rPr>
         <w:t>2.1   File System Security in Windows:</w:t>
       </w:r>
-      <w:bookmarkEnd w:id="2"/>
+      <w:bookmarkEnd w:id="3"/>
     </w:p>
     <w:p>
       <w:pPr>
@@ -735,7 +736,7 @@
         </w:rPr>
         <w:t>.</w:t>
       </w:r>
-      <w:bookmarkStart w:id="3" w:name="_Hlk128756532"/>
+      <w:bookmarkStart w:id="4" w:name="_Hlk128756532"/>
     </w:p>
     <w:p>
       <w:pPr>
@@ -1001,7 +1002,7 @@
         </w:rPr>
       </w:pPr>
     </w:p>
-    <w:bookmarkEnd w:id="3"/>
+    <w:bookmarkEnd w:id="4"/>
     <w:p>
       <w:pPr>
         <w:spacing w:before="240" w:after="240" w:line="240" w:lineRule="auto"/>
@@ -1067,7 +1068,7 @@
           <w:lang w:eastAsia="en-GB"/>
         </w:rPr>
       </w:pPr>
-      <w:bookmarkStart w:id="4" w:name="_Toc128763911"/>
+      <w:bookmarkStart w:id="5" w:name="_Toc128763911"/>
       <w:r>
         <w:rPr>
           <w:rFonts w:ascii="Arial" w:eastAsia="Times New Roman" w:hAnsi="Arial" w:cs="Arial"/>
@@ -1080,7 +1081,7 @@
         </w:rPr>
         <w:t>2.1.1   Secure Boot:</w:t>
       </w:r>
-      <w:bookmarkEnd w:id="4"/>
+      <w:bookmarkEnd w:id="5"/>
     </w:p>
     <w:p>
       <w:pPr>
@@ -1260,7 +1261,7 @@
           <w:lang w:eastAsia="en-GB"/>
         </w:rPr>
       </w:pPr>
-      <w:bookmarkStart w:id="5" w:name="_Toc128763912"/>
+      <w:bookmarkStart w:id="6" w:name="_Toc128763912"/>
       <w:r>
         <w:rPr>
           <w:rFonts w:ascii="Arial" w:eastAsia="Times New Roman" w:hAnsi="Arial" w:cs="Arial"/>
@@ -1297,7 +1298,7 @@
         </w:rPr>
         <w:t>Encryption - BitLocker:</w:t>
       </w:r>
-      <w:bookmarkEnd w:id="5"/>
+      <w:bookmarkEnd w:id="6"/>
     </w:p>
     <w:p>
       <w:pPr>
@@ -1909,7 +1910,7 @@
           <w:lang w:eastAsia="en-GB"/>
         </w:rPr>
       </w:pPr>
-      <w:bookmarkStart w:id="6" w:name="_Toc128763913"/>
+      <w:bookmarkStart w:id="7" w:name="_Toc128763913"/>
       <w:r>
         <w:rPr>
           <w:rFonts w:ascii="Arial" w:eastAsia="Times New Roman" w:hAnsi="Arial" w:cs="Arial"/>
@@ -1947,7 +1948,7 @@
         </w:rPr>
         <w:t xml:space="preserve"> Access Control List (ACL):</w:t>
       </w:r>
-      <w:bookmarkEnd w:id="6"/>
+      <w:bookmarkEnd w:id="7"/>
     </w:p>
     <w:p>
       <w:pPr>
@@ -2477,7 +2478,7 @@
           <w:lang w:eastAsia="en-GB"/>
         </w:rPr>
       </w:pPr>
-      <w:bookmarkStart w:id="7" w:name="_Toc128763914"/>
+      <w:bookmarkStart w:id="8" w:name="_Toc128763914"/>
       <w:r>
         <w:rPr>
           <w:rFonts w:ascii="Arial" w:eastAsia="Times New Roman" w:hAnsi="Arial" w:cs="Arial"/>
@@ -2538,7 +2539,7 @@
         </w:rPr>
         <w:t>ermissions:</w:t>
       </w:r>
-      <w:bookmarkEnd w:id="7"/>
+      <w:bookmarkEnd w:id="8"/>
     </w:p>
     <w:p>
       <w:pPr>
@@ -2829,7 +2830,7 @@
           <w:lang w:eastAsia="en-GB"/>
         </w:rPr>
       </w:pPr>
-      <w:bookmarkStart w:id="8" w:name="_Toc128763915"/>
+      <w:bookmarkStart w:id="9" w:name="_Toc128763915"/>
       <w:r>
         <w:rPr>
           <w:rFonts w:ascii="Arial" w:eastAsia="Times New Roman" w:hAnsi="Arial" w:cs="Arial"/>
@@ -2866,7 +2867,7 @@
         </w:rPr>
         <w:t>File and Folder Auditing:</w:t>
       </w:r>
-      <w:bookmarkEnd w:id="8"/>
+      <w:bookmarkEnd w:id="9"/>
     </w:p>
     <w:p>
       <w:pPr>
@@ -3106,6 +3107,1109 @@
           <w:lang w:eastAsia="en-GB"/>
         </w:rPr>
         <w:t>[15]</w:t>
+      </w:r>
+      <w:r>
+        <w:rPr>
+          <w:rFonts w:ascii="Arial" w:eastAsia="Times New Roman" w:hAnsi="Arial" w:cs="Arial"/>
+          <w:color w:val="000000"/>
+          <w:sz w:val="28"/>
+          <w:szCs w:val="28"/>
+          <w:lang w:eastAsia="en-GB"/>
+        </w:rPr>
+        <w:fldChar w:fldCharType="end"/>
+      </w:r>
+      <w:r>
+        <w:rPr>
+          <w:rFonts w:ascii="Arial" w:eastAsia="Times New Roman" w:hAnsi="Arial" w:cs="Arial"/>
+          <w:color w:val="000000"/>
+          <w:sz w:val="28"/>
+          <w:szCs w:val="28"/>
+          <w:lang w:eastAsia="en-GB"/>
+        </w:rPr>
+        <w:t>.</w:t>
+      </w:r>
+    </w:p>
+    <w:bookmarkEnd w:id="1"/>
+    <w:p>
+      <w:pPr>
+        <w:spacing w:after="0" w:line="240" w:lineRule="auto"/>
+        <w:rPr>
+          <w:rFonts w:ascii="Arial" w:eastAsia="Times New Roman" w:hAnsi="Arial" w:cs="Arial"/>
+          <w:sz w:val="24"/>
+          <w:szCs w:val="24"/>
+          <w:lang w:eastAsia="en-GB"/>
+        </w:rPr>
+      </w:pPr>
+    </w:p>
+    <w:p>
+      <w:pPr>
+        <w:spacing w:after="0" w:line="240" w:lineRule="auto"/>
+        <w:rPr>
+          <w:rFonts w:ascii="Arial" w:eastAsia="Times New Roman" w:hAnsi="Arial" w:cs="Arial"/>
+          <w:sz w:val="24"/>
+          <w:szCs w:val="24"/>
+          <w:lang w:eastAsia="en-GB"/>
+        </w:rPr>
+      </w:pPr>
+    </w:p>
+    <w:p>
+      <w:pPr>
+        <w:spacing w:after="0" w:line="240" w:lineRule="auto"/>
+        <w:rPr>
+          <w:rFonts w:ascii="Arial" w:eastAsia="Times New Roman" w:hAnsi="Arial" w:cs="Arial"/>
+          <w:sz w:val="24"/>
+          <w:szCs w:val="24"/>
+          <w:lang w:eastAsia="en-GB"/>
+        </w:rPr>
+      </w:pPr>
+    </w:p>
+    <w:p>
+      <w:pPr>
+        <w:spacing w:after="0" w:line="240" w:lineRule="auto"/>
+        <w:rPr>
+          <w:rFonts w:ascii="Arial" w:eastAsia="Times New Roman" w:hAnsi="Arial" w:cs="Arial"/>
+          <w:sz w:val="24"/>
+          <w:szCs w:val="24"/>
+          <w:lang w:eastAsia="en-GB"/>
+        </w:rPr>
+      </w:pPr>
+    </w:p>
+    <w:p>
+      <w:pPr>
+        <w:spacing w:after="0" w:line="240" w:lineRule="auto"/>
+        <w:rPr>
+          <w:rFonts w:ascii="Arial" w:eastAsia="Times New Roman" w:hAnsi="Arial" w:cs="Arial"/>
+          <w:sz w:val="24"/>
+          <w:szCs w:val="24"/>
+          <w:lang w:eastAsia="en-GB"/>
+        </w:rPr>
+      </w:pPr>
+    </w:p>
+    <w:p>
+      <w:pPr>
+        <w:spacing w:after="0" w:line="240" w:lineRule="auto"/>
+        <w:rPr>
+          <w:rFonts w:ascii="Arial" w:eastAsia="Times New Roman" w:hAnsi="Arial" w:cs="Arial"/>
+          <w:sz w:val="24"/>
+          <w:szCs w:val="24"/>
+          <w:lang w:eastAsia="en-GB"/>
+        </w:rPr>
+      </w:pPr>
+    </w:p>
+    <w:p>
+      <w:pPr>
+        <w:pStyle w:val="Heading1"/>
+        <w:rPr>
+          <w:rFonts w:ascii="Arial" w:eastAsia="Times New Roman" w:hAnsi="Arial" w:cs="Arial"/>
+          <w:b/>
+          <w:bCs/>
+          <w:color w:val="auto"/>
+          <w:sz w:val="36"/>
+          <w:szCs w:val="36"/>
+          <w:lang w:eastAsia="en-GB"/>
+        </w:rPr>
+      </w:pPr>
+      <w:bookmarkStart w:id="10" w:name="_Toc128763916"/>
+      <w:r>
+        <w:rPr>
+          <w:rFonts w:ascii="Arial" w:eastAsia="Times New Roman" w:hAnsi="Arial" w:cs="Arial"/>
+          <w:b/>
+          <w:bCs/>
+          <w:color w:val="auto"/>
+          <w:sz w:val="36"/>
+          <w:szCs w:val="36"/>
+          <w:lang w:eastAsia="en-GB"/>
+        </w:rPr>
+        <w:lastRenderedPageBreak/>
+        <w:t xml:space="preserve">3. </w:t>
+      </w:r>
+      <w:r>
+        <w:rPr>
+          <w:rFonts w:ascii="Arial" w:eastAsia="Times New Roman" w:hAnsi="Arial" w:cs="Arial"/>
+          <w:b/>
+          <w:bCs/>
+          <w:color w:val="auto"/>
+          <w:sz w:val="36"/>
+          <w:szCs w:val="36"/>
+          <w:lang w:eastAsia="en-GB"/>
+        </w:rPr>
+        <w:t xml:space="preserve">  </w:t>
+      </w:r>
+      <w:r>
+        <w:rPr>
+          <w:rFonts w:ascii="Arial" w:eastAsia="Times New Roman" w:hAnsi="Arial" w:cs="Arial"/>
+          <w:b/>
+          <w:bCs/>
+          <w:color w:val="auto"/>
+          <w:sz w:val="36"/>
+          <w:szCs w:val="36"/>
+          <w:lang w:eastAsia="en-GB"/>
+        </w:rPr>
+        <w:t xml:space="preserve">Comparison between </w:t>
+      </w:r>
+      <w:r>
+        <w:rPr>
+          <w:rFonts w:ascii="Arial" w:eastAsia="Times New Roman" w:hAnsi="Arial" w:cs="Arial"/>
+          <w:b/>
+          <w:bCs/>
+          <w:color w:val="auto"/>
+          <w:sz w:val="36"/>
+          <w:szCs w:val="36"/>
+          <w:lang w:eastAsia="en-GB"/>
+        </w:rPr>
+        <w:t>NTFS</w:t>
+      </w:r>
+      <w:r>
+        <w:rPr>
+          <w:rFonts w:ascii="Arial" w:eastAsia="Times New Roman" w:hAnsi="Arial" w:cs="Arial"/>
+          <w:b/>
+          <w:bCs/>
+          <w:color w:val="auto"/>
+          <w:sz w:val="36"/>
+          <w:szCs w:val="36"/>
+          <w:lang w:eastAsia="en-GB"/>
+        </w:rPr>
+        <w:t xml:space="preserve"> and Apple File System (APFS):</w:t>
+      </w:r>
+      <w:bookmarkEnd w:id="10"/>
+    </w:p>
+    <w:p>
+      <w:pPr>
+        <w:spacing w:before="240" w:after="240" w:line="240" w:lineRule="auto"/>
+        <w:rPr>
+          <w:rFonts w:ascii="Arial" w:eastAsia="Times New Roman" w:hAnsi="Arial" w:cs="Arial"/>
+          <w:color w:val="000000"/>
+          <w:sz w:val="28"/>
+          <w:szCs w:val="28"/>
+          <w:lang w:eastAsia="en-GB"/>
+        </w:rPr>
+      </w:pPr>
+      <w:r>
+        <w:rPr>
+          <w:rFonts w:ascii="Arial" w:eastAsia="Times New Roman" w:hAnsi="Arial" w:cs="Arial"/>
+          <w:color w:val="000000"/>
+          <w:sz w:val="28"/>
+          <w:szCs w:val="28"/>
+          <w:lang w:eastAsia="en-GB"/>
+        </w:rPr>
+        <w:t xml:space="preserve">In contrast to </w:t>
+      </w:r>
+      <w:r>
+        <w:rPr>
+          <w:rFonts w:ascii="Arial" w:eastAsia="Times New Roman" w:hAnsi="Arial" w:cs="Arial"/>
+          <w:b/>
+          <w:bCs/>
+          <w:color w:val="000000"/>
+          <w:sz w:val="28"/>
+          <w:szCs w:val="28"/>
+          <w:lang w:eastAsia="en-GB"/>
+        </w:rPr>
+        <w:t>BitLocker</w:t>
+      </w:r>
+      <w:r>
+        <w:rPr>
+          <w:rFonts w:ascii="Arial" w:eastAsia="Times New Roman" w:hAnsi="Arial" w:cs="Arial"/>
+          <w:color w:val="000000"/>
+          <w:sz w:val="28"/>
+          <w:szCs w:val="28"/>
+          <w:lang w:eastAsia="en-GB"/>
+        </w:rPr>
+        <w:t xml:space="preserve">, </w:t>
+      </w:r>
+      <w:r>
+        <w:rPr>
+          <w:rFonts w:ascii="Arial" w:eastAsia="Times New Roman" w:hAnsi="Arial" w:cs="Arial"/>
+          <w:color w:val="000000"/>
+          <w:sz w:val="28"/>
+          <w:szCs w:val="28"/>
+          <w:lang w:eastAsia="en-GB"/>
+        </w:rPr>
+        <w:t xml:space="preserve">Data stored on </w:t>
+      </w:r>
+      <w:r>
+        <w:rPr>
+          <w:rFonts w:ascii="Arial" w:eastAsia="Times New Roman" w:hAnsi="Arial" w:cs="Arial"/>
+          <w:color w:val="000000"/>
+          <w:sz w:val="28"/>
+          <w:szCs w:val="28"/>
+          <w:lang w:eastAsia="en-GB"/>
+        </w:rPr>
+        <w:t>APFS</w:t>
+      </w:r>
+      <w:r>
+        <w:rPr>
+          <w:rFonts w:ascii="Arial" w:eastAsia="Times New Roman" w:hAnsi="Arial" w:cs="Arial"/>
+          <w:color w:val="000000"/>
+          <w:sz w:val="28"/>
+          <w:szCs w:val="28"/>
+          <w:lang w:eastAsia="en-GB"/>
+        </w:rPr>
+        <w:t xml:space="preserve"> is protected vi</w:t>
+      </w:r>
+      <w:r>
+        <w:rPr>
+          <w:rFonts w:ascii="Arial" w:eastAsia="Times New Roman" w:hAnsi="Arial" w:cs="Arial"/>
+          <w:color w:val="000000"/>
+          <w:sz w:val="28"/>
+          <w:szCs w:val="28"/>
+          <w:lang w:eastAsia="en-GB"/>
+        </w:rPr>
+        <w:t xml:space="preserve">a </w:t>
+      </w:r>
+      <w:r>
+        <w:rPr>
+          <w:rFonts w:ascii="Arial" w:eastAsia="Times New Roman" w:hAnsi="Arial" w:cs="Arial"/>
+          <w:color w:val="000000"/>
+          <w:sz w:val="28"/>
+          <w:szCs w:val="28"/>
+          <w:lang w:eastAsia="en-GB"/>
+        </w:rPr>
+        <w:t>encryption</w:t>
+      </w:r>
+      <w:r>
+        <w:rPr>
+          <w:rFonts w:ascii="Arial" w:eastAsia="Times New Roman" w:hAnsi="Arial" w:cs="Arial"/>
+          <w:color w:val="000000"/>
+          <w:sz w:val="28"/>
+          <w:szCs w:val="28"/>
+          <w:lang w:eastAsia="en-GB"/>
+        </w:rPr>
+        <w:t xml:space="preserve"> </w:t>
+      </w:r>
+      <w:r>
+        <w:rPr>
+          <w:rFonts w:ascii="Arial" w:eastAsia="Times New Roman" w:hAnsi="Arial" w:cs="Arial"/>
+          <w:color w:val="000000"/>
+          <w:sz w:val="28"/>
+          <w:szCs w:val="28"/>
+          <w:lang w:eastAsia="en-GB"/>
+        </w:rPr>
+        <w:t>security feature</w:t>
+      </w:r>
+      <w:r>
+        <w:rPr>
+          <w:rFonts w:ascii="Arial" w:eastAsia="Times New Roman" w:hAnsi="Arial" w:cs="Arial"/>
+          <w:color w:val="000000"/>
+          <w:sz w:val="28"/>
+          <w:szCs w:val="28"/>
+          <w:lang w:eastAsia="en-GB"/>
+        </w:rPr>
+        <w:t xml:space="preserve"> </w:t>
+      </w:r>
+      <w:proofErr w:type="spellStart"/>
+      <w:r>
+        <w:rPr>
+          <w:rFonts w:ascii="Arial" w:eastAsia="Times New Roman" w:hAnsi="Arial" w:cs="Arial"/>
+          <w:b/>
+          <w:bCs/>
+          <w:color w:val="000000"/>
+          <w:sz w:val="28"/>
+          <w:szCs w:val="28"/>
+          <w:lang w:eastAsia="en-GB"/>
+        </w:rPr>
+        <w:t>FileVaul</w:t>
+      </w:r>
+      <w:r>
+        <w:rPr>
+          <w:rFonts w:ascii="Arial" w:eastAsia="Times New Roman" w:hAnsi="Arial" w:cs="Arial"/>
+          <w:b/>
+          <w:bCs/>
+          <w:color w:val="000000"/>
+          <w:sz w:val="28"/>
+          <w:szCs w:val="28"/>
+          <w:lang w:eastAsia="en-GB"/>
+        </w:rPr>
+        <w:t>t</w:t>
+      </w:r>
+      <w:proofErr w:type="spellEnd"/>
+      <w:r>
+        <w:rPr>
+          <w:rFonts w:ascii="Arial" w:eastAsia="Times New Roman" w:hAnsi="Arial" w:cs="Arial"/>
+          <w:color w:val="000000"/>
+          <w:sz w:val="28"/>
+          <w:szCs w:val="28"/>
+          <w:lang w:eastAsia="en-GB"/>
+        </w:rPr>
+        <w:t xml:space="preserve">. </w:t>
+      </w:r>
+      <w:r>
+        <w:rPr>
+          <w:rFonts w:ascii="Arial" w:eastAsia="Times New Roman" w:hAnsi="Arial" w:cs="Arial"/>
+          <w:color w:val="000000"/>
+          <w:sz w:val="28"/>
+          <w:szCs w:val="28"/>
+          <w:lang w:eastAsia="en-GB"/>
+        </w:rPr>
+        <w:t xml:space="preserve">It has the ability to encrypt individual file and folders but it doesn’t provide full disk encryption unlike BitLocker and both use XTS-AES </w:t>
+      </w:r>
+      <w:r>
+        <w:rPr>
+          <w:rFonts w:ascii="Arial" w:eastAsia="Times New Roman" w:hAnsi="Arial" w:cs="Arial"/>
+          <w:color w:val="000000"/>
+          <w:sz w:val="28"/>
+          <w:szCs w:val="28"/>
+          <w:lang w:eastAsia="en-GB"/>
+        </w:rPr>
+        <w:fldChar w:fldCharType="begin"/>
+      </w:r>
+      <w:r>
+        <w:rPr>
+          <w:rFonts w:ascii="Arial" w:eastAsia="Times New Roman" w:hAnsi="Arial" w:cs="Arial"/>
+          <w:color w:val="000000"/>
+          <w:sz w:val="28"/>
+          <w:szCs w:val="28"/>
+          <w:lang w:eastAsia="en-GB"/>
+        </w:rPr>
+        <w:instrText xml:space="preserve"> ADDIN EN.CITE &lt;EndNote&gt;&lt;Cite&gt;&lt;Author&gt;Apple&lt;/Author&gt;&lt;IDText&gt;File Vault&lt;/IDText&gt;&lt;DisplayText&gt;[16]&lt;/DisplayText&gt;&lt;record&gt;&lt;urls&gt;&lt;related-urls&gt;&lt;url&gt;https://support.apple.com/en-us/HT204837&lt;/url&gt;&lt;/related-urls&gt;&lt;/urls&gt;&lt;titles&gt;&lt;title&gt;File Vault&lt;/title&gt;&lt;/titles&gt;&lt;number&gt;03/03/2023&lt;/number&gt;&lt;contributors&gt;&lt;authors&gt;&lt;author&gt;Apple&lt;/author&gt;&lt;/authors&gt;&lt;/contributors&gt;&lt;added-date format="utc"&gt;1677851763&lt;/added-date&gt;&lt;ref-type name="Web Page"&gt;12&lt;/ref-type&gt;&lt;rec-number&gt;69&lt;/rec-number&gt;&lt;last-updated-date format="utc"&gt;1677851791&lt;/last-updated-date&gt;&lt;/record&gt;&lt;/Cite&gt;&lt;/EndNote&gt;</w:instrText>
+      </w:r>
+      <w:r>
+        <w:rPr>
+          <w:rFonts w:ascii="Arial" w:eastAsia="Times New Roman" w:hAnsi="Arial" w:cs="Arial"/>
+          <w:color w:val="000000"/>
+          <w:sz w:val="28"/>
+          <w:szCs w:val="28"/>
+          <w:lang w:eastAsia="en-GB"/>
+        </w:rPr>
+        <w:fldChar w:fldCharType="separate"/>
+      </w:r>
+      <w:r>
+        <w:rPr>
+          <w:rFonts w:ascii="Arial" w:eastAsia="Times New Roman" w:hAnsi="Arial" w:cs="Arial"/>
+          <w:noProof/>
+          <w:color w:val="000000"/>
+          <w:sz w:val="28"/>
+          <w:szCs w:val="28"/>
+          <w:lang w:eastAsia="en-GB"/>
+        </w:rPr>
+        <w:t>[16]</w:t>
+      </w:r>
+      <w:r>
+        <w:rPr>
+          <w:rFonts w:ascii="Arial" w:eastAsia="Times New Roman" w:hAnsi="Arial" w:cs="Arial"/>
+          <w:color w:val="000000"/>
+          <w:sz w:val="28"/>
+          <w:szCs w:val="28"/>
+          <w:lang w:eastAsia="en-GB"/>
+        </w:rPr>
+        <w:fldChar w:fldCharType="end"/>
+      </w:r>
+      <w:r>
+        <w:rPr>
+          <w:rFonts w:ascii="Arial" w:eastAsia="Times New Roman" w:hAnsi="Arial" w:cs="Arial"/>
+          <w:color w:val="000000"/>
+          <w:sz w:val="28"/>
+          <w:szCs w:val="28"/>
+          <w:lang w:eastAsia="en-GB"/>
+        </w:rPr>
+        <w:t>.</w:t>
+      </w:r>
+    </w:p>
+    <w:p>
+      <w:pPr>
+        <w:spacing w:before="240" w:after="240" w:line="240" w:lineRule="auto"/>
+        <w:rPr>
+          <w:rFonts w:ascii="Arial" w:eastAsia="Times New Roman" w:hAnsi="Arial" w:cs="Arial"/>
+          <w:color w:val="000000"/>
+          <w:sz w:val="28"/>
+          <w:szCs w:val="28"/>
+          <w:lang w:eastAsia="en-GB"/>
+        </w:rPr>
+      </w:pPr>
+      <w:r>
+        <w:rPr>
+          <w:rFonts w:ascii="Arial" w:eastAsia="Times New Roman" w:hAnsi="Arial" w:cs="Arial"/>
+          <w:color w:val="000000"/>
+          <w:sz w:val="28"/>
+          <w:szCs w:val="28"/>
+          <w:lang w:eastAsia="en-GB"/>
+        </w:rPr>
+        <w:t>In contrast</w:t>
+      </w:r>
+      <w:r>
+        <w:rPr>
+          <w:rFonts w:ascii="Arial" w:eastAsia="Times New Roman" w:hAnsi="Arial" w:cs="Arial"/>
+          <w:color w:val="000000"/>
+          <w:sz w:val="28"/>
+          <w:szCs w:val="28"/>
+          <w:lang w:eastAsia="en-GB"/>
+        </w:rPr>
+        <w:t xml:space="preserve"> to Windows, m</w:t>
+      </w:r>
+      <w:r>
+        <w:rPr>
+          <w:rFonts w:ascii="Arial" w:eastAsia="Times New Roman" w:hAnsi="Arial" w:cs="Arial"/>
+          <w:color w:val="000000"/>
+          <w:sz w:val="28"/>
+          <w:szCs w:val="28"/>
+          <w:lang w:eastAsia="en-GB"/>
+        </w:rPr>
+        <w:t>acOS</w:t>
+      </w:r>
+      <w:r>
+        <w:rPr>
+          <w:rFonts w:ascii="Arial" w:eastAsia="Times New Roman" w:hAnsi="Arial" w:cs="Arial"/>
+          <w:color w:val="000000"/>
+          <w:sz w:val="28"/>
+          <w:szCs w:val="28"/>
+          <w:lang w:eastAsia="en-GB"/>
+        </w:rPr>
+        <w:t xml:space="preserve"> file system</w:t>
+      </w:r>
+      <w:r>
+        <w:rPr>
+          <w:rFonts w:ascii="Arial" w:eastAsia="Times New Roman" w:hAnsi="Arial" w:cs="Arial"/>
+          <w:color w:val="000000"/>
+          <w:sz w:val="28"/>
+          <w:szCs w:val="28"/>
+          <w:lang w:eastAsia="en-GB"/>
+        </w:rPr>
+        <w:t xml:space="preserve"> has </w:t>
+      </w:r>
+      <w:r>
+        <w:rPr>
+          <w:rFonts w:ascii="Arial" w:eastAsia="Times New Roman" w:hAnsi="Arial" w:cs="Arial"/>
+          <w:b/>
+          <w:bCs/>
+          <w:color w:val="000000"/>
+          <w:sz w:val="28"/>
+          <w:szCs w:val="28"/>
+          <w:lang w:eastAsia="en-GB"/>
+        </w:rPr>
+        <w:t>System Integrity Protection (SIP)</w:t>
+      </w:r>
+      <w:r>
+        <w:rPr>
+          <w:rFonts w:ascii="Arial" w:eastAsia="Times New Roman" w:hAnsi="Arial" w:cs="Arial"/>
+          <w:color w:val="000000"/>
+          <w:sz w:val="28"/>
+          <w:szCs w:val="28"/>
+          <w:lang w:eastAsia="en-GB"/>
+        </w:rPr>
+        <w:t>, a security mechanism that helps prevent malicious malware from changing system files and processes. Additionally, it stops users from making modifications that would jeopardise the security of the system</w:t>
+      </w:r>
+      <w:r>
+        <w:rPr>
+          <w:rFonts w:ascii="Arial" w:eastAsia="Times New Roman" w:hAnsi="Arial" w:cs="Arial"/>
+          <w:color w:val="000000"/>
+          <w:sz w:val="28"/>
+          <w:szCs w:val="28"/>
+          <w:lang w:eastAsia="en-GB"/>
+        </w:rPr>
+        <w:t xml:space="preserve"> </w:t>
+      </w:r>
+      <w:r>
+        <w:rPr>
+          <w:rFonts w:ascii="Arial" w:eastAsia="Times New Roman" w:hAnsi="Arial" w:cs="Arial"/>
+          <w:color w:val="000000"/>
+          <w:sz w:val="28"/>
+          <w:szCs w:val="28"/>
+          <w:lang w:eastAsia="en-GB"/>
+        </w:rPr>
+        <w:fldChar w:fldCharType="begin"/>
+      </w:r>
+      <w:r>
+        <w:rPr>
+          <w:rFonts w:ascii="Arial" w:eastAsia="Times New Roman" w:hAnsi="Arial" w:cs="Arial"/>
+          <w:color w:val="000000"/>
+          <w:sz w:val="28"/>
+          <w:szCs w:val="28"/>
+          <w:lang w:eastAsia="en-GB"/>
+        </w:rPr>
+        <w:instrText xml:space="preserve"> ADDIN EN.CITE &lt;EndNote&gt;&lt;Cite&gt;&lt;Author&gt;Apple&lt;/Author&gt;&lt;IDText&gt;System Integrity Protection (SIP)&lt;/IDText&gt;&lt;DisplayText&gt;[17]&lt;/DisplayText&gt;&lt;record&gt;&lt;urls&gt;&lt;related-urls&gt;&lt;url&gt;https://support.apple.com/en-gb/guide/security/secb7ea06b49/web&lt;/url&gt;&lt;/related-urls&gt;&lt;/urls&gt;&lt;titles&gt;&lt;title&gt;System Integrity Protection (SIP)&lt;/title&gt;&lt;/titles&gt;&lt;number&gt;03/03/2023&lt;/number&gt;&lt;contributors&gt;&lt;authors&gt;&lt;author&gt;Apple&lt;/author&gt;&lt;/authors&gt;&lt;/contributors&gt;&lt;added-date format="utc"&gt;1677860221&lt;/added-date&gt;&lt;ref-type name="Web Page"&gt;12&lt;/ref-type&gt;&lt;rec-number&gt;71&lt;/rec-number&gt;&lt;last-updated-date format="utc"&gt;1677860262&lt;/last-updated-date&gt;&lt;/record&gt;&lt;/Cite&gt;&lt;/EndNote&gt;</w:instrText>
+      </w:r>
+      <w:r>
+        <w:rPr>
+          <w:rFonts w:ascii="Arial" w:eastAsia="Times New Roman" w:hAnsi="Arial" w:cs="Arial"/>
+          <w:color w:val="000000"/>
+          <w:sz w:val="28"/>
+          <w:szCs w:val="28"/>
+          <w:lang w:eastAsia="en-GB"/>
+        </w:rPr>
+        <w:fldChar w:fldCharType="separate"/>
+      </w:r>
+      <w:r>
+        <w:rPr>
+          <w:rFonts w:ascii="Arial" w:eastAsia="Times New Roman" w:hAnsi="Arial" w:cs="Arial"/>
+          <w:noProof/>
+          <w:color w:val="000000"/>
+          <w:sz w:val="28"/>
+          <w:szCs w:val="28"/>
+          <w:lang w:eastAsia="en-GB"/>
+        </w:rPr>
+        <w:t>[17]</w:t>
+      </w:r>
+      <w:r>
+        <w:rPr>
+          <w:rFonts w:ascii="Arial" w:eastAsia="Times New Roman" w:hAnsi="Arial" w:cs="Arial"/>
+          <w:color w:val="000000"/>
+          <w:sz w:val="28"/>
+          <w:szCs w:val="28"/>
+          <w:lang w:eastAsia="en-GB"/>
+        </w:rPr>
+        <w:fldChar w:fldCharType="end"/>
+      </w:r>
+      <w:r>
+        <w:rPr>
+          <w:rFonts w:ascii="Arial" w:eastAsia="Times New Roman" w:hAnsi="Arial" w:cs="Arial"/>
+          <w:color w:val="000000"/>
+          <w:sz w:val="28"/>
+          <w:szCs w:val="28"/>
+          <w:lang w:eastAsia="en-GB"/>
+        </w:rPr>
+        <w:t>.</w:t>
+      </w:r>
+    </w:p>
+    <w:p>
+      <w:pPr>
+        <w:spacing w:before="240" w:after="240" w:line="240" w:lineRule="auto"/>
+        <w:rPr>
+          <w:rFonts w:ascii="Arial" w:eastAsia="Times New Roman" w:hAnsi="Arial" w:cs="Arial"/>
+          <w:color w:val="000000"/>
+          <w:sz w:val="28"/>
+          <w:szCs w:val="28"/>
+          <w:lang w:eastAsia="en-GB"/>
+        </w:rPr>
+      </w:pPr>
+      <w:r>
+        <w:rPr>
+          <w:rFonts w:ascii="Arial" w:eastAsia="Times New Roman" w:hAnsi="Arial" w:cs="Arial"/>
+          <w:color w:val="000000"/>
+          <w:sz w:val="28"/>
+          <w:szCs w:val="28"/>
+          <w:lang w:eastAsia="en-GB"/>
+        </w:rPr>
+        <w:t>The APFS has features that NTFS doesn’t, like a version control. A built in optimised SSD which enables you store almost double number of files when compared to a NTFS storage. A Data deduplication which allows us to store identical chunks of information once only.</w:t>
+      </w:r>
+    </w:p>
+    <w:p>
+      <w:pPr>
+        <w:spacing w:before="240" w:after="240" w:line="240" w:lineRule="auto"/>
+        <w:rPr>
+          <w:rFonts w:ascii="Arial" w:eastAsia="Times New Roman" w:hAnsi="Arial" w:cs="Arial"/>
+          <w:color w:val="000000"/>
+          <w:sz w:val="28"/>
+          <w:szCs w:val="28"/>
+          <w:lang w:eastAsia="en-GB"/>
+        </w:rPr>
+      </w:pPr>
+    </w:p>
+    <w:p>
+      <w:pPr>
+        <w:pStyle w:val="Heading1"/>
+        <w:rPr>
+          <w:rFonts w:ascii="Arial" w:eastAsia="Times New Roman" w:hAnsi="Arial" w:cs="Arial"/>
+          <w:b/>
+          <w:bCs/>
+          <w:color w:val="auto"/>
+          <w:sz w:val="36"/>
+          <w:szCs w:val="36"/>
+          <w:lang w:eastAsia="en-GB"/>
+        </w:rPr>
+      </w:pPr>
+      <w:bookmarkStart w:id="11" w:name="_Toc128763917"/>
+      <w:r>
+        <w:rPr>
+          <w:rFonts w:ascii="Arial" w:eastAsia="Times New Roman" w:hAnsi="Arial" w:cs="Arial"/>
+          <w:b/>
+          <w:bCs/>
+          <w:color w:val="auto"/>
+          <w:sz w:val="36"/>
+          <w:szCs w:val="36"/>
+          <w:lang w:eastAsia="en-GB"/>
+        </w:rPr>
+        <w:t xml:space="preserve">4. </w:t>
+      </w:r>
+      <w:r>
+        <w:rPr>
+          <w:rFonts w:ascii="Arial" w:eastAsia="Times New Roman" w:hAnsi="Arial" w:cs="Arial"/>
+          <w:b/>
+          <w:bCs/>
+          <w:color w:val="auto"/>
+          <w:sz w:val="36"/>
+          <w:szCs w:val="36"/>
+          <w:lang w:eastAsia="en-GB"/>
+        </w:rPr>
+        <w:t xml:space="preserve">  </w:t>
+      </w:r>
+      <w:r>
+        <w:rPr>
+          <w:rFonts w:ascii="Arial" w:eastAsia="Times New Roman" w:hAnsi="Arial" w:cs="Arial"/>
+          <w:b/>
+          <w:bCs/>
+          <w:color w:val="auto"/>
+          <w:sz w:val="36"/>
+          <w:szCs w:val="36"/>
+          <w:lang w:eastAsia="en-GB"/>
+        </w:rPr>
+        <w:t>Impact on Application developers:</w:t>
+      </w:r>
+      <w:bookmarkEnd w:id="11"/>
+    </w:p>
+    <w:p>
+      <w:pPr>
+        <w:spacing w:before="240" w:after="240" w:line="240" w:lineRule="auto"/>
+        <w:rPr>
+          <w:rFonts w:ascii="Arial" w:eastAsia="Times New Roman" w:hAnsi="Arial" w:cs="Arial"/>
+          <w:sz w:val="28"/>
+          <w:szCs w:val="28"/>
+          <w:lang w:eastAsia="en-GB"/>
+        </w:rPr>
+      </w:pPr>
+      <w:r>
+        <w:rPr>
+          <w:rFonts w:ascii="Arial" w:eastAsia="Times New Roman" w:hAnsi="Arial" w:cs="Arial"/>
+          <w:color w:val="000000"/>
+          <w:sz w:val="28"/>
+          <w:szCs w:val="28"/>
+          <w:lang w:eastAsia="en-GB"/>
+        </w:rPr>
+        <w:t>Developers must make sure that their apps abide by the security constraints imposed by the OS</w:t>
+      </w:r>
+      <w:r>
+        <w:rPr>
+          <w:rFonts w:ascii="Arial" w:eastAsia="Times New Roman" w:hAnsi="Arial" w:cs="Arial"/>
+          <w:color w:val="000000"/>
+          <w:sz w:val="28"/>
+          <w:szCs w:val="28"/>
+          <w:lang w:eastAsia="en-GB"/>
+        </w:rPr>
+        <w:t xml:space="preserve"> </w:t>
+      </w:r>
+      <w:r>
+        <w:rPr>
+          <w:rFonts w:ascii="Arial" w:eastAsia="Times New Roman" w:hAnsi="Arial" w:cs="Arial"/>
+          <w:color w:val="000000"/>
+          <w:sz w:val="28"/>
+          <w:szCs w:val="28"/>
+          <w:lang w:eastAsia="en-GB"/>
+        </w:rPr>
+        <w:t>- For instance, to run on Windows 10 an application needs to be compatible with the Secure Boot feature</w:t>
+      </w:r>
+      <w:r>
+        <w:rPr>
+          <w:rFonts w:ascii="Arial" w:eastAsia="Times New Roman" w:hAnsi="Arial" w:cs="Arial"/>
+          <w:color w:val="000000"/>
+          <w:sz w:val="28"/>
+          <w:szCs w:val="28"/>
+          <w:lang w:eastAsia="en-GB"/>
+        </w:rPr>
+        <w:t xml:space="preserve"> </w:t>
+      </w:r>
+      <w:r>
+        <w:rPr>
+          <w:rFonts w:ascii="Arial" w:eastAsia="Times New Roman" w:hAnsi="Arial" w:cs="Arial"/>
+          <w:color w:val="000000"/>
+          <w:sz w:val="28"/>
+          <w:szCs w:val="28"/>
+          <w:lang w:eastAsia="en-GB"/>
+        </w:rPr>
+        <w:fldChar w:fldCharType="begin"/>
+      </w:r>
+      <w:r>
+        <w:rPr>
+          <w:rFonts w:ascii="Arial" w:eastAsia="Times New Roman" w:hAnsi="Arial" w:cs="Arial"/>
+          <w:color w:val="000000"/>
+          <w:sz w:val="28"/>
+          <w:szCs w:val="28"/>
+          <w:lang w:eastAsia="en-GB"/>
+        </w:rPr>
+        <w:instrText xml:space="preserve"> ADDIN EN.CITE &lt;EndNote&gt;&lt;Cite&gt;&lt;Author&gt;lenewsad&lt;/Author&gt;&lt;IDText&gt;Enable Secure Boot on enrolled Windows device&lt;/IDText&gt;&lt;DisplayText&gt;[7]&lt;/DisplayText&gt;&lt;record&gt;&lt;urls&gt;&lt;related-urls&gt;&lt;url&gt;https://learn.microsoft.com/en-us/mem/intune/user-help/you-need-to-enable-secure-boot-windows&lt;/url&gt;&lt;/related-urls&gt;&lt;/urls&gt;&lt;titles&gt;&lt;title&gt;Enable Secure Boot on enrolled Windows device&lt;/title&gt;&lt;/titles&gt;&lt;number&gt;01/03/2023&lt;/number&gt;&lt;contributors&gt;&lt;authors&gt;&lt;author&gt;lenewsad&lt;/author&gt;&lt;author&gt;&lt;/author&gt;&lt;author&gt;&lt;/author&gt;&lt;author&gt;dougeby&lt;/author&gt;&lt;author&gt;&lt;/author&gt;&lt;author&gt;&lt;/author&gt;&lt;author&gt;TinaMcN&lt;/author&gt;&lt;author&gt;&lt;/author&gt;&lt;author&gt;&lt;/author&gt;&lt;author&gt;DCtheGeek&lt;/author&gt;&lt;author&gt;&lt;/author&gt;&lt;author&gt;&lt;/author&gt;&lt;author&gt;aczechowski&lt;/author&gt;&lt;/authors&gt;&lt;/contributors&gt;&lt;added-date format="utc"&gt;1677698215&lt;/added-date&gt;&lt;ref-type name="Web Page"&gt;12&lt;/ref-type&gt;&lt;rec-number&gt;52&lt;/rec-number&gt;&lt;last-updated-date format="utc"&gt;1677698263&lt;/last-updated-date&gt;&lt;/record&gt;&lt;/Cite&gt;&lt;/EndNote&gt;</w:instrText>
+      </w:r>
+      <w:r>
+        <w:rPr>
+          <w:rFonts w:ascii="Arial" w:eastAsia="Times New Roman" w:hAnsi="Arial" w:cs="Arial"/>
+          <w:color w:val="000000"/>
+          <w:sz w:val="28"/>
+          <w:szCs w:val="28"/>
+          <w:lang w:eastAsia="en-GB"/>
+        </w:rPr>
+        <w:fldChar w:fldCharType="separate"/>
+      </w:r>
+      <w:r>
+        <w:rPr>
+          <w:rFonts w:ascii="Arial" w:eastAsia="Times New Roman" w:hAnsi="Arial" w:cs="Arial"/>
+          <w:noProof/>
+          <w:color w:val="000000"/>
+          <w:sz w:val="28"/>
+          <w:szCs w:val="28"/>
+          <w:lang w:eastAsia="en-GB"/>
+        </w:rPr>
+        <w:t>[7]</w:t>
+      </w:r>
+      <w:r>
+        <w:rPr>
+          <w:rFonts w:ascii="Arial" w:eastAsia="Times New Roman" w:hAnsi="Arial" w:cs="Arial"/>
+          <w:color w:val="000000"/>
+          <w:sz w:val="28"/>
+          <w:szCs w:val="28"/>
+          <w:lang w:eastAsia="en-GB"/>
+        </w:rPr>
+        <w:fldChar w:fldCharType="end"/>
+      </w:r>
+      <w:r>
+        <w:rPr>
+          <w:rFonts w:ascii="Arial" w:eastAsia="Times New Roman" w:hAnsi="Arial" w:cs="Arial"/>
+          <w:color w:val="000000"/>
+          <w:sz w:val="28"/>
+          <w:szCs w:val="28"/>
+          <w:lang w:eastAsia="en-GB"/>
+        </w:rPr>
+        <w:t>.</w:t>
+      </w:r>
+    </w:p>
+    <w:p>
+      <w:pPr>
+        <w:spacing w:before="240" w:after="240" w:line="240" w:lineRule="auto"/>
+        <w:rPr>
+          <w:rFonts w:ascii="Arial" w:eastAsia="Times New Roman" w:hAnsi="Arial" w:cs="Arial"/>
+          <w:sz w:val="28"/>
+          <w:szCs w:val="28"/>
+          <w:lang w:eastAsia="en-GB"/>
+        </w:rPr>
+      </w:pPr>
+      <w:r>
+        <w:rPr>
+          <w:rFonts w:ascii="Arial" w:eastAsia="Times New Roman" w:hAnsi="Arial" w:cs="Arial"/>
+          <w:color w:val="000000"/>
+          <w:sz w:val="28"/>
+          <w:szCs w:val="28"/>
+          <w:lang w:eastAsia="en-GB"/>
+        </w:rPr>
+        <w:t>Moreover, low-level OS feature security must be taken into account by developers such as Access Control Lists</w:t>
+      </w:r>
+      <w:r>
+        <w:rPr>
+          <w:rFonts w:ascii="Arial" w:eastAsia="Times New Roman" w:hAnsi="Arial" w:cs="Arial"/>
+          <w:color w:val="000000"/>
+          <w:sz w:val="28"/>
+          <w:szCs w:val="28"/>
+          <w:lang w:eastAsia="en-GB"/>
+        </w:rPr>
+        <w:t xml:space="preserve"> </w:t>
+      </w:r>
+      <w:r>
+        <w:rPr>
+          <w:rFonts w:ascii="Arial" w:eastAsia="Times New Roman" w:hAnsi="Arial" w:cs="Arial"/>
+          <w:color w:val="000000"/>
+          <w:sz w:val="28"/>
+          <w:szCs w:val="28"/>
+          <w:lang w:eastAsia="en-GB"/>
+        </w:rPr>
+        <w:fldChar w:fldCharType="begin"/>
+      </w:r>
+      <w:r>
+        <w:rPr>
+          <w:rFonts w:ascii="Arial" w:eastAsia="Times New Roman" w:hAnsi="Arial" w:cs="Arial"/>
+          <w:color w:val="000000"/>
+          <w:sz w:val="28"/>
+          <w:szCs w:val="28"/>
+          <w:lang w:eastAsia="en-GB"/>
+        </w:rPr>
+        <w:instrText xml:space="preserve"> ADDIN EN.CITE &lt;EndNote&gt;&lt;Cite&gt;&lt;Author&gt;paolomatarazzo&lt;/Author&gt;&lt;IDText&gt;Access Control&lt;/IDText&gt;&lt;DisplayText&gt;[1]&lt;/DisplayText&gt;&lt;record&gt;&lt;urls&gt;&lt;related-urls&gt;&lt;url&gt;https://learn.microsoft.com/en-us/windows/security/identity-protection/access-control/access-control&lt;/url&gt;&lt;/related-urls&gt;&lt;/urls&gt;&lt;titles&gt;&lt;title&gt;Access Control&lt;/title&gt;&lt;/titles&gt;&lt;number&gt;01/03/2023&lt;/number&gt;&lt;contributors&gt;&lt;authors&gt;&lt;author&gt;paolomatarazzo&lt;/author&gt;&lt;author&gt;&lt;/author&gt;&lt;author&gt;&lt;/author&gt;&lt;author&gt;lizgt2000&lt;/author&gt;&lt;author&gt;&lt;/author&gt;&lt;author&gt;&lt;/author&gt;&lt;author&gt;v-jmathew&lt;/author&gt;&lt;author&gt;&lt;/author&gt;&lt;author&gt;&lt;/author&gt;&lt;author&gt;sheshachary&lt;/author&gt;&lt;author&gt;&lt;/author&gt;&lt;author&gt;&lt;/author&gt;&lt;author&gt;StephenBrentPeters&lt;/author&gt;&lt;author&gt;&lt;/author&gt;&lt;author&gt;&lt;/author&gt;&lt;author&gt;v-smandalika&lt;/author&gt;&lt;author&gt;&lt;/author&gt;&lt;author&gt;&lt;/author&gt;&lt;author&gt;aczechowski&lt;/author&gt;&lt;author&gt;&lt;/author&gt;&lt;author&gt;&lt;/author&gt;&lt;author&gt;DCtheGeek&lt;/author&gt;&lt;author&gt;&lt;/author&gt;&lt;author&gt;&lt;/author&gt;&lt;author&gt;Dansimp&lt;/author&gt;&lt;author&gt;&lt;/author&gt;&lt;author&gt;&lt;/author&gt;&lt;author&gt;VSC-Service-Account&lt;/author&gt;&lt;author&gt;&lt;/author&gt;&lt;author&gt;&lt;/author&gt;&lt;author&gt;get-itips&lt;/author&gt;&lt;author&gt;&lt;/author&gt;&lt;author&gt;&lt;/author&gt;&lt;author&gt;DaniHalfin&lt;/author&gt;&lt;author&gt;&lt;/author&gt;&lt;author&gt;&lt;/author&gt;&lt;author&gt;nschonni&lt;/author&gt;&lt;author&gt;&lt;/author&gt;&lt;author&gt;&lt;/author&gt;&lt;author&gt;Duncanma&lt;/author&gt;&lt;author&gt;&lt;/author&gt;&lt;author&gt;&lt;/author&gt;&lt;author&gt;Justinha&lt;/author&gt;&lt;/authors&gt;&lt;/contributors&gt;&lt;added-date format="utc"&gt;1677699179&lt;/added-date&gt;&lt;ref-type name="Web Page"&gt;12&lt;/ref-type&gt;&lt;rec-number&gt;57&lt;/rec-number&gt;&lt;last-updated-date format="utc"&gt;1677699209&lt;/last-updated-date&gt;&lt;/record&gt;&lt;/Cite&gt;&lt;/EndNote&gt;</w:instrText>
+      </w:r>
+      <w:r>
+        <w:rPr>
+          <w:rFonts w:ascii="Arial" w:eastAsia="Times New Roman" w:hAnsi="Arial" w:cs="Arial"/>
+          <w:color w:val="000000"/>
+          <w:sz w:val="28"/>
+          <w:szCs w:val="28"/>
+          <w:lang w:eastAsia="en-GB"/>
+        </w:rPr>
+        <w:fldChar w:fldCharType="separate"/>
+      </w:r>
+      <w:r>
+        <w:rPr>
+          <w:rFonts w:ascii="Arial" w:eastAsia="Times New Roman" w:hAnsi="Arial" w:cs="Arial"/>
+          <w:noProof/>
+          <w:color w:val="000000"/>
+          <w:sz w:val="28"/>
+          <w:szCs w:val="28"/>
+          <w:lang w:eastAsia="en-GB"/>
+        </w:rPr>
+        <w:t>[1]</w:t>
+      </w:r>
+      <w:r>
+        <w:rPr>
+          <w:rFonts w:ascii="Arial" w:eastAsia="Times New Roman" w:hAnsi="Arial" w:cs="Arial"/>
+          <w:color w:val="000000"/>
+          <w:sz w:val="28"/>
+          <w:szCs w:val="28"/>
+          <w:lang w:eastAsia="en-GB"/>
+        </w:rPr>
+        <w:fldChar w:fldCharType="end"/>
+      </w:r>
+      <w:r>
+        <w:rPr>
+          <w:rFonts w:ascii="Arial" w:eastAsia="Times New Roman" w:hAnsi="Arial" w:cs="Arial"/>
+          <w:color w:val="000000"/>
+          <w:sz w:val="28"/>
+          <w:szCs w:val="28"/>
+          <w:lang w:eastAsia="en-GB"/>
+        </w:rPr>
+        <w:t xml:space="preserve"> and encryption</w:t>
+      </w:r>
+      <w:r>
+        <w:rPr>
+          <w:rFonts w:ascii="Arial" w:eastAsia="Times New Roman" w:hAnsi="Arial" w:cs="Arial"/>
+          <w:color w:val="000000"/>
+          <w:sz w:val="28"/>
+          <w:szCs w:val="28"/>
+          <w:lang w:eastAsia="en-GB"/>
+        </w:rPr>
+        <w:t xml:space="preserve"> </w:t>
+      </w:r>
+      <w:r>
+        <w:rPr>
+          <w:rFonts w:ascii="Arial" w:eastAsia="Times New Roman" w:hAnsi="Arial" w:cs="Arial"/>
+          <w:color w:val="000000"/>
+          <w:sz w:val="28"/>
+          <w:szCs w:val="28"/>
+          <w:lang w:eastAsia="en-GB"/>
+        </w:rPr>
+        <w:fldChar w:fldCharType="begin"/>
+      </w:r>
+      <w:r>
+        <w:rPr>
+          <w:rFonts w:ascii="Arial" w:eastAsia="Times New Roman" w:hAnsi="Arial" w:cs="Arial"/>
+          <w:color w:val="000000"/>
+          <w:sz w:val="28"/>
+          <w:szCs w:val="28"/>
+          <w:lang w:eastAsia="en-GB"/>
+        </w:rPr>
+        <w:instrText xml:space="preserve"> ADDIN EN.CITE &lt;EndNote&gt;&lt;Cite&gt;&lt;Author&gt;frankroj&lt;/Author&gt;&lt;IDText&gt;BitLocker&lt;/IDText&gt;&lt;DisplayText&gt;[8]&lt;/DisplayText&gt;&lt;record&gt;&lt;urls&gt;&lt;related-urls&gt;&lt;url&gt;https://learn.microsoft.com/en-us/windows/security/information-protection/bitlocker/bitlocker-overview#system-requirements&lt;/url&gt;&lt;/related-urls&gt;&lt;/urls&gt;&lt;titles&gt;&lt;title&gt;BitLocker&lt;/title&gt;&lt;/titles&gt;&lt;number&gt;02/03/2023&lt;/number&gt;&lt;contributors&gt;&lt;authors&gt;&lt;author&gt;frankroj&lt;/author&gt;&lt;author&gt;&lt;/author&gt;&lt;author&gt;&lt;/author&gt;&lt;author&gt;paolomatarazzo&lt;/author&gt;&lt;author&gt;&lt;/author&gt;&lt;author&gt;&lt;/author&gt;&lt;author&gt;lizgt2000&lt;/author&gt;&lt;author&gt;&lt;/author&gt;&lt;author&gt;&lt;/author&gt;&lt;author&gt;v-stsavell&lt;/author&gt;&lt;author&gt;&lt;/author&gt;&lt;author&gt;&lt;/author&gt;&lt;author&gt;vinaypamnani-msft&lt;/author&gt;&lt;author&gt;&lt;/author&gt;&lt;author&gt;&lt;/author&gt;&lt;author&gt;v-smandalika&lt;/author&gt;&lt;author&gt;&lt;/author&gt;&lt;author&gt;&lt;/author&gt;&lt;author&gt;v-jmathew&lt;/author&gt;&lt;author&gt;&lt;/author&gt;&lt;author&gt;&lt;/author&gt;&lt;author&gt;michaelmsonne&lt;/author&gt;&lt;author&gt;&lt;/author&gt;&lt;author&gt;&lt;/author&gt;&lt;author&gt;aczechowski&lt;/author&gt;&lt;author&gt;&lt;/author&gt;&lt;author&gt;&lt;/author&gt;&lt;author&gt;Benzicald&lt;/author&gt;&lt;author&gt;&lt;/author&gt;&lt;author&gt;&lt;/author&gt;&lt;author&gt;v-hearya&lt;/author&gt;&lt;author&gt;&lt;/author&gt;&lt;author&gt;&lt;/author&gt;&lt;author&gt;DCtheGeek&lt;/author&gt;&lt;author&gt;&lt;/author&gt;&lt;author&gt;&lt;/author&gt;&lt;author&gt;Dansimp&lt;/author&gt;&lt;author&gt;&lt;/author&gt;&lt;author&gt;&lt;/author&gt;&lt;author&gt;rafals2&lt;/author&gt;&lt;author&gt;&lt;/author&gt;&lt;author&gt;&lt;/author&gt;&lt;author&gt;VLG17&lt;/author&gt;&lt;author&gt;&lt;/author&gt;&lt;author&gt;&lt;/author&gt;&lt;author&gt;Teresa-Motiv&lt;/author&gt;&lt;author&gt;&lt;/author&gt;&lt;author&gt;&lt;/author&gt;&lt;author&gt;e0i&lt;/author&gt;&lt;author&gt;&lt;/author&gt;&lt;author&gt;&lt;/author&gt;&lt;author&gt;ShenLanJohn&lt;/author&gt;&lt;author&gt;&lt;/author&gt;&lt;author&gt;&lt;/author&gt;&lt;author&gt;nschonni&lt;/author&gt;&lt;author&gt;&lt;/author&gt;&lt;author&gt;&lt;/author&gt;&lt;author&gt;SharmaKartikay&lt;/author&gt;&lt;author&gt;&lt;/author&gt;&lt;author&gt;&lt;/author&gt;&lt;author&gt;get-itips&lt;/author&gt;&lt;author&gt;&lt;/author&gt;&lt;author&gt;&lt;/author&gt;&lt;author&gt;Justinha&lt;/author&gt;&lt;author&gt;&lt;/author&gt;&lt;author&gt;&lt;/author&gt;&lt;author&gt;lizap&lt;/author&gt;&lt;/authors&gt;&lt;/contributors&gt;&lt;added-date format="utc"&gt;1677809391&lt;/added-date&gt;&lt;ref-type name="Web Page"&gt;12&lt;/ref-type&gt;&lt;rec-number&gt;61&lt;/rec-number&gt;&lt;last-updated-date format="utc"&gt;1677809437&lt;/last-updated-date&gt;&lt;/record&gt;&lt;/Cite&gt;&lt;/EndNote&gt;</w:instrText>
+      </w:r>
+      <w:r>
+        <w:rPr>
+          <w:rFonts w:ascii="Arial" w:eastAsia="Times New Roman" w:hAnsi="Arial" w:cs="Arial"/>
+          <w:color w:val="000000"/>
+          <w:sz w:val="28"/>
+          <w:szCs w:val="28"/>
+          <w:lang w:eastAsia="en-GB"/>
+        </w:rPr>
+        <w:fldChar w:fldCharType="separate"/>
+      </w:r>
+      <w:r>
+        <w:rPr>
+          <w:rFonts w:ascii="Arial" w:eastAsia="Times New Roman" w:hAnsi="Arial" w:cs="Arial"/>
+          <w:noProof/>
+          <w:color w:val="000000"/>
+          <w:sz w:val="28"/>
+          <w:szCs w:val="28"/>
+          <w:lang w:eastAsia="en-GB"/>
+        </w:rPr>
+        <w:t>[8]</w:t>
+      </w:r>
+      <w:r>
+        <w:rPr>
+          <w:rFonts w:ascii="Arial" w:eastAsia="Times New Roman" w:hAnsi="Arial" w:cs="Arial"/>
+          <w:color w:val="000000"/>
+          <w:sz w:val="28"/>
+          <w:szCs w:val="28"/>
+          <w:lang w:eastAsia="en-GB"/>
+        </w:rPr>
+        <w:fldChar w:fldCharType="end"/>
+      </w:r>
+      <w:r>
+        <w:rPr>
+          <w:rFonts w:ascii="Arial" w:eastAsia="Times New Roman" w:hAnsi="Arial" w:cs="Arial"/>
+          <w:color w:val="000000"/>
+          <w:sz w:val="28"/>
+          <w:szCs w:val="28"/>
+          <w:lang w:eastAsia="en-GB"/>
+        </w:rPr>
+        <w:t xml:space="preserve">, in order to ensure that their apps are safe and </w:t>
+      </w:r>
+      <w:r>
+        <w:rPr>
+          <w:rFonts w:ascii="Arial" w:eastAsia="Times New Roman" w:hAnsi="Arial" w:cs="Arial"/>
+          <w:color w:val="000000"/>
+          <w:sz w:val="28"/>
+          <w:szCs w:val="28"/>
+          <w:lang w:eastAsia="en-GB"/>
+        </w:rPr>
+        <w:t>are compatible</w:t>
+      </w:r>
+      <w:r>
+        <w:rPr>
+          <w:rFonts w:ascii="Arial" w:eastAsia="Times New Roman" w:hAnsi="Arial" w:cs="Arial"/>
+          <w:color w:val="000000"/>
+          <w:sz w:val="28"/>
+          <w:szCs w:val="28"/>
+          <w:lang w:eastAsia="en-GB"/>
+        </w:rPr>
+        <w:t xml:space="preserve"> with the OS's security features. </w:t>
+      </w:r>
+      <w:r>
+        <w:rPr>
+          <w:rFonts w:ascii="Arial" w:eastAsia="Times New Roman" w:hAnsi="Arial" w:cs="Arial"/>
+          <w:color w:val="000000"/>
+          <w:sz w:val="28"/>
+          <w:szCs w:val="28"/>
+          <w:lang w:eastAsia="en-GB"/>
+        </w:rPr>
+        <w:t>Daily patching and upgrading can lessen the burden.</w:t>
+      </w:r>
+    </w:p>
+    <w:p>
+      <w:pPr>
+        <w:spacing w:before="240" w:after="240" w:line="240" w:lineRule="auto"/>
+        <w:rPr>
+          <w:rFonts w:ascii="Arial" w:eastAsia="Times New Roman" w:hAnsi="Arial" w:cs="Arial"/>
+          <w:sz w:val="28"/>
+          <w:szCs w:val="28"/>
+          <w:lang w:eastAsia="en-GB"/>
+        </w:rPr>
+      </w:pPr>
+      <w:r>
+        <w:rPr>
+          <w:rFonts w:ascii="Arial" w:eastAsia="Times New Roman" w:hAnsi="Arial" w:cs="Arial"/>
+          <w:color w:val="000000"/>
+          <w:sz w:val="28"/>
+          <w:szCs w:val="28"/>
+          <w:lang w:eastAsia="en-GB"/>
+        </w:rPr>
+        <w:t>Many improvements in Windows 10 make it simpler for developers to produce software for the ecosystem.</w:t>
+      </w:r>
+      <w:r>
+        <w:rPr>
+          <w:rFonts w:ascii="Arial" w:eastAsia="Times New Roman" w:hAnsi="Arial" w:cs="Arial"/>
+          <w:color w:val="000000"/>
+          <w:sz w:val="28"/>
+          <w:szCs w:val="28"/>
+          <w:lang w:eastAsia="en-GB"/>
+        </w:rPr>
+        <w:t xml:space="preserve"> A</w:t>
+      </w:r>
+      <w:r>
+        <w:rPr>
+          <w:rFonts w:ascii="Arial" w:eastAsia="Times New Roman" w:hAnsi="Arial" w:cs="Arial"/>
+          <w:color w:val="000000"/>
+          <w:sz w:val="28"/>
+          <w:szCs w:val="28"/>
+          <w:lang w:eastAsia="en-GB"/>
+        </w:rPr>
+        <w:t xml:space="preserve"> Universal Windows Platform (UWP), </w:t>
+      </w:r>
+      <w:r>
+        <w:rPr>
+          <w:rFonts w:ascii="Arial" w:eastAsia="Times New Roman" w:hAnsi="Arial" w:cs="Arial"/>
+          <w:color w:val="000000"/>
+          <w:sz w:val="28"/>
+          <w:szCs w:val="28"/>
+          <w:lang w:eastAsia="en-GB"/>
+        </w:rPr>
+        <w:t>helps</w:t>
+      </w:r>
+      <w:r>
+        <w:rPr>
+          <w:rFonts w:ascii="Arial" w:eastAsia="Times New Roman" w:hAnsi="Arial" w:cs="Arial"/>
+          <w:color w:val="000000"/>
+          <w:sz w:val="28"/>
+          <w:szCs w:val="28"/>
+          <w:lang w:eastAsia="en-GB"/>
+        </w:rPr>
+        <w:t xml:space="preserve"> developers to build code </w:t>
+      </w:r>
+      <w:r>
+        <w:rPr>
+          <w:rFonts w:ascii="Arial" w:eastAsia="Times New Roman" w:hAnsi="Arial" w:cs="Arial"/>
+          <w:color w:val="000000"/>
+          <w:sz w:val="28"/>
+          <w:szCs w:val="28"/>
+          <w:lang w:eastAsia="en-GB"/>
+        </w:rPr>
+        <w:t xml:space="preserve">and </w:t>
+      </w:r>
+      <w:r>
+        <w:rPr>
+          <w:rFonts w:ascii="Arial" w:eastAsia="Times New Roman" w:hAnsi="Arial" w:cs="Arial"/>
+          <w:color w:val="000000"/>
+          <w:sz w:val="28"/>
+          <w:szCs w:val="28"/>
+          <w:lang w:eastAsia="en-GB"/>
+        </w:rPr>
+        <w:t>use</w:t>
+      </w:r>
+      <w:r>
+        <w:rPr>
+          <w:rFonts w:ascii="Arial" w:eastAsia="Times New Roman" w:hAnsi="Arial" w:cs="Arial"/>
+          <w:color w:val="000000"/>
+          <w:sz w:val="28"/>
+          <w:szCs w:val="28"/>
+          <w:lang w:eastAsia="en-GB"/>
+        </w:rPr>
+        <w:t xml:space="preserve"> on</w:t>
+      </w:r>
+      <w:r>
+        <w:rPr>
+          <w:rFonts w:ascii="Arial" w:eastAsia="Times New Roman" w:hAnsi="Arial" w:cs="Arial"/>
+          <w:color w:val="000000"/>
+          <w:sz w:val="28"/>
+          <w:szCs w:val="28"/>
+          <w:lang w:eastAsia="en-GB"/>
+        </w:rPr>
+        <w:t xml:space="preserve"> different</w:t>
+      </w:r>
+      <w:r>
+        <w:rPr>
+          <w:rFonts w:ascii="Arial" w:eastAsia="Times New Roman" w:hAnsi="Arial" w:cs="Arial"/>
+          <w:color w:val="000000"/>
+          <w:sz w:val="28"/>
+          <w:szCs w:val="28"/>
+          <w:lang w:eastAsia="en-GB"/>
+        </w:rPr>
+        <w:t xml:space="preserve"> </w:t>
+      </w:r>
+      <w:r>
+        <w:rPr>
+          <w:rFonts w:ascii="Arial" w:eastAsia="Times New Roman" w:hAnsi="Arial" w:cs="Arial"/>
+          <w:color w:val="000000"/>
+          <w:sz w:val="28"/>
+          <w:szCs w:val="28"/>
+          <w:lang w:eastAsia="en-GB"/>
+        </w:rPr>
+        <w:t xml:space="preserve">platforms </w:t>
+      </w:r>
+      <w:r>
+        <w:rPr>
+          <w:rFonts w:ascii="Arial" w:eastAsia="Times New Roman" w:hAnsi="Arial" w:cs="Arial"/>
+          <w:color w:val="000000"/>
+          <w:sz w:val="28"/>
+          <w:szCs w:val="28"/>
+          <w:lang w:eastAsia="en-GB"/>
+        </w:rPr>
+        <w:fldChar w:fldCharType="begin"/>
+      </w:r>
+      <w:r>
+        <w:rPr>
+          <w:rFonts w:ascii="Arial" w:eastAsia="Times New Roman" w:hAnsi="Arial" w:cs="Arial"/>
+          <w:color w:val="000000"/>
+          <w:sz w:val="28"/>
+          <w:szCs w:val="28"/>
+          <w:lang w:eastAsia="en-GB"/>
+        </w:rPr>
+        <w:instrText xml:space="preserve"> ADDIN EN.CITE &lt;EndNote&gt;&lt;Cite&gt;&lt;Author&gt;Reynolds&lt;/Author&gt;&lt;IDText&gt;Deploying a UWP project&lt;/IDText&gt;&lt;DisplayText&gt;[18]&lt;/DisplayText&gt;&lt;record&gt;&lt;urls&gt;&lt;related-urls&gt;&lt;url&gt;https://github.com/MicrosoftDocs/visualstudio-docs/issues/3359&lt;/url&gt;&lt;/related-urls&gt;&lt;/urls&gt;&lt;titles&gt;&lt;title&gt;Deploying a UWP project&lt;/title&gt;&lt;/titles&gt;&lt;number&gt;03/03/2023&lt;/number&gt;&lt;contributors&gt;&lt;authors&gt;&lt;author&gt;Reynolds&lt;/author&gt;&lt;author&gt;Microsoft&lt;/author&gt;&lt;/authors&gt;&lt;/contributors&gt;&lt;added-date format="utc"&gt;1677865257&lt;/added-date&gt;&lt;ref-type name="Web Page"&gt;12&lt;/ref-type&gt;&lt;rec-number&gt;72&lt;/rec-number&gt;&lt;last-updated-date format="utc"&gt;1677865429&lt;/last-updated-date&gt;&lt;/record&gt;&lt;/Cite&gt;&lt;/EndNote&gt;</w:instrText>
+      </w:r>
+      <w:r>
+        <w:rPr>
+          <w:rFonts w:ascii="Arial" w:eastAsia="Times New Roman" w:hAnsi="Arial" w:cs="Arial"/>
+          <w:color w:val="000000"/>
+          <w:sz w:val="28"/>
+          <w:szCs w:val="28"/>
+          <w:lang w:eastAsia="en-GB"/>
+        </w:rPr>
+        <w:fldChar w:fldCharType="separate"/>
+      </w:r>
+      <w:r>
+        <w:rPr>
+          <w:rFonts w:ascii="Arial" w:eastAsia="Times New Roman" w:hAnsi="Arial" w:cs="Arial"/>
+          <w:noProof/>
+          <w:color w:val="000000"/>
+          <w:sz w:val="28"/>
+          <w:szCs w:val="28"/>
+          <w:lang w:eastAsia="en-GB"/>
+        </w:rPr>
+        <w:t>[18]</w:t>
       </w:r>
       <w:r>
         <w:rPr>
@@ -3750,7 +4854,7 @@
   <w:style w:type="paragraph" w:default="1" w:styleId="Normal">
     <w:name w:val="Normal"/>
     <w:qFormat/>
-    <w:rsid w:val="00645CD9"/>
+    <w:rsid w:val="00F53587"/>
   </w:style>
   <w:style w:type="paragraph" w:styleId="Heading1">
     <w:name w:val="heading 1"/>

</xml_diff>